<commit_message>
Finished Lab2 for Network Sec. Woot\!
</commit_message>
<xml_diff>
--- a/Network Security/labs/3/Workshop_03A.docx
+++ b/Network Security/labs/3/Workshop_03A.docx
@@ -1,6 +1,6 @@
 
 <file path=word/document.xml><?xml version="1.0" encoding="utf-8"?>
-<w:document xmlns:wpc="http://schemas.microsoft.com/office/word/2010/wordprocessingCanvas" xmlns:mo="http://schemas.microsoft.com/office/mac/office/2008/main" xmlns:mc="http://schemas.openxmlformats.org/markup-compatibility/2006" xmlns:mv="urn:schemas-microsoft-com:mac:vml" xmlns:o="urn:schemas-microsoft-com:office:office" xmlns:r="http://schemas.openxmlformats.org/officeDocument/2006/relationships" xmlns:m="http://schemas.openxmlformats.org/officeDocument/2006/math" xmlns:v="urn:schemas-microsoft-com:vml" xmlns:wp14="http://schemas.microsoft.com/office/word/2010/wordprocessingDrawing" xmlns:wp="http://schemas.openxmlformats.org/drawingml/2006/wordprocessingDrawing" xmlns:w10="urn:schemas-microsoft-com:office:word" xmlns:w="http://schemas.openxmlformats.org/wordprocessingml/2006/main" xmlns:w14="http://schemas.microsoft.com/office/word/2010/wordml" xmlns:wpg="http://schemas.microsoft.com/office/word/2010/wordprocessingGroup" xmlns:wpi="http://schemas.microsoft.com/office/word/2010/wordprocessingInk" xmlns:wne="http://schemas.microsoft.com/office/word/2006/wordml" xmlns:wps="http://schemas.microsoft.com/office/word/2010/wordprocessingShape" mc:Ignorable="w14 wp14">
+<w:document xmlns:ve="http://schemas.openxmlformats.org/markup-compatibility/2006" xmlns:o="urn:schemas-microsoft-com:office:office" xmlns:r="http://schemas.openxmlformats.org/officeDocument/2006/relationships" xmlns:m="http://schemas.openxmlformats.org/officeDocument/2006/math" xmlns:v="urn:schemas-microsoft-com:vml" xmlns:wp="http://schemas.openxmlformats.org/drawingml/2006/wordprocessingDrawing" xmlns:w10="urn:schemas-microsoft-com:office:word" xmlns:w="http://schemas.openxmlformats.org/wordprocessingml/2006/main" xmlns:wne="http://schemas.microsoft.com/office/word/2006/wordml">
   <w:body>
     <w:bookmarkStart w:id="0" w:name="_GoBack"/>
     <w:bookmarkEnd w:id="0"/>
@@ -78,14 +78,6 @@
           <w:color w:val="000000"/>
         </w:rPr>
         <w:t>:</w:t>
-      </w:r>
-      <w:r>
-        <w:rPr>
-          <w:b/>
-          <w:bCs/>
-          <w:color w:val="000000"/>
-        </w:rPr>
-        <w:t xml:space="preserve"> </w:t>
       </w:r>
       <w:r>
         <w:rPr>
@@ -278,39 +270,7 @@
           <w:sz w:val="24"/>
           <w:szCs w:val="24"/>
         </w:rPr>
-        <w:t>.</w:t>
-      </w:r>
-      <w:r>
-        <w:rPr>
-          <w:rFonts w:ascii="Times New Roman" w:hAnsi="Times New Roman" w:cs="Times New Roman"/>
-          <w:sz w:val="24"/>
-          <w:szCs w:val="24"/>
-        </w:rPr>
-        <w:t xml:space="preserve"> </w:t>
-      </w:r>
-      <w:r>
-        <w:rPr>
-          <w:rFonts w:ascii="Times New Roman" w:hAnsi="Times New Roman" w:cs="Times New Roman"/>
-          <w:sz w:val="24"/>
-          <w:szCs w:val="24"/>
-        </w:rPr>
-        <w:t>The sender can encrypt a message with a public key</w:t>
-      </w:r>
-      <w:r>
-        <w:rPr>
-          <w:rFonts w:ascii="Times New Roman" w:hAnsi="Times New Roman" w:cs="Times New Roman"/>
-          <w:sz w:val="24"/>
-          <w:szCs w:val="24"/>
-        </w:rPr>
-        <w:t xml:space="preserve"> </w:t>
-      </w:r>
-      <w:r>
-        <w:rPr>
-          <w:rFonts w:ascii="Times New Roman" w:hAnsi="Times New Roman" w:cs="Times New Roman"/>
-          <w:sz w:val="24"/>
-          <w:szCs w:val="24"/>
-        </w:rPr>
-        <w:t xml:space="preserve">and </w:t>
+        <w:t xml:space="preserve">.The sender can encrypt a message with a public keyand </w:t>
       </w:r>
       <w:r>
         <w:rPr>
@@ -564,17 +524,15 @@
           <w:sz w:val="24"/>
           <w:szCs w:val="24"/>
         </w:rPr>
-        <w:t>to a user A</w:t>
-      </w:r>
-      <w:r>
-        <w:rPr>
-          <w:rFonts w:ascii="Times New Roman" w:hAnsi="Times New Roman" w:cs="Times New Roman"/>
-          <w:b/>
-          <w:bCs/>
+        <w:t xml:space="preserve">to a user Aon a public </w:t>
+      </w:r>
+      <w:r>
+        <w:rPr>
+          <w:rFonts w:ascii="Times New Roman" w:hAnsi="Times New Roman" w:cs="Times New Roman"/>
           <w:sz w:val="24"/>
           <w:szCs w:val="24"/>
         </w:rPr>
-        <w:t xml:space="preserve"> </w:t>
+        <w:t xml:space="preserve">channel by using a public-key scheme, with the </w:t>
       </w:r>
       <w:r>
         <w:rPr>
@@ -582,7 +540,7 @@
           <w:sz w:val="24"/>
           <w:szCs w:val="24"/>
         </w:rPr>
-        <w:t xml:space="preserve">on a public </w:t>
+        <w:t xml:space="preserve">session </w:t>
       </w:r>
       <w:r>
         <w:rPr>
@@ -590,7 +548,7 @@
           <w:sz w:val="24"/>
           <w:szCs w:val="24"/>
         </w:rPr>
-        <w:t xml:space="preserve">channel by using a public-key scheme, with the </w:t>
+        <w:t xml:space="preserve">key inaccessible to any </w:t>
       </w:r>
       <w:r>
         <w:rPr>
@@ -598,7 +556,7 @@
           <w:sz w:val="24"/>
           <w:szCs w:val="24"/>
         </w:rPr>
-        <w:t xml:space="preserve">session </w:t>
+        <w:t>unauthorized</w:t>
       </w:r>
       <w:r>
         <w:rPr>
@@ -606,23 +564,26 @@
           <w:sz w:val="24"/>
           <w:szCs w:val="24"/>
         </w:rPr>
-        <w:t xml:space="preserve">key inaccessible to any </w:t>
-      </w:r>
-      <w:r>
+        <w:t xml:space="preserve"> party.</w:t>
+      </w:r>
+    </w:p>
+    <w:p>
+      <w:pPr>
+        <w:pStyle w:val="NormalWeb"/>
+        <w:jc w:val="both"/>
         <w:rPr>
           <w:rFonts w:ascii="Times New Roman" w:hAnsi="Times New Roman" w:cs="Times New Roman"/>
           <w:sz w:val="24"/>
           <w:szCs w:val="24"/>
         </w:rPr>
-        <w:t>unauthorized</w:t>
-      </w:r>
+      </w:pPr>
       <w:r>
         <w:rPr>
           <w:rFonts w:ascii="Times New Roman" w:hAnsi="Times New Roman" w:cs="Times New Roman"/>
           <w:sz w:val="24"/>
           <w:szCs w:val="24"/>
         </w:rPr>
-        <w:t xml:space="preserve"> party.</w:t>
+        <w:t>B generates a temporary pair of public/private keys</w:t>
       </w:r>
     </w:p>
     <w:p>
@@ -641,44 +602,7 @@
           <w:sz w:val="24"/>
           <w:szCs w:val="24"/>
         </w:rPr>
-        <w:t>B generates a temporary pair of public/private keys</w:t>
-      </w:r>
-    </w:p>
-    <w:p>
-      <w:pPr>
-        <w:pStyle w:val="NormalWeb"/>
-        <w:jc w:val="both"/>
-        <w:rPr>
-          <w:rFonts w:ascii="Times New Roman" w:hAnsi="Times New Roman" w:cs="Times New Roman"/>
-          <w:sz w:val="24"/>
-          <w:szCs w:val="24"/>
-        </w:rPr>
-      </w:pPr>
-      <w:r>
-        <w:rPr>
-          <w:rFonts w:ascii="Times New Roman" w:hAnsi="Times New Roman" w:cs="Times New Roman"/>
-          <w:sz w:val="24"/>
-          <w:szCs w:val="24"/>
-        </w:rPr>
-        <w:t xml:space="preserve">B sends </w:t>
-      </w:r>
-      <w:proofErr w:type="gramStart"/>
-      <w:r>
-        <w:rPr>
-          <w:rFonts w:ascii="Times New Roman" w:hAnsi="Times New Roman" w:cs="Times New Roman"/>
-          <w:sz w:val="24"/>
-          <w:szCs w:val="24"/>
-        </w:rPr>
-        <w:t>A</w:t>
-      </w:r>
-      <w:proofErr w:type="gramEnd"/>
-      <w:r>
-        <w:rPr>
-          <w:rFonts w:ascii="Times New Roman" w:hAnsi="Times New Roman" w:cs="Times New Roman"/>
-          <w:sz w:val="24"/>
-          <w:szCs w:val="24"/>
-        </w:rPr>
-        <w:t xml:space="preserve"> public key and identity</w:t>
+        <w:t>B sends A public key and identity</w:t>
       </w:r>
     </w:p>
     <w:p>
@@ -877,7 +801,7 @@
           <w:sz w:val="24"/>
           <w:szCs w:val="24"/>
         </w:rPr>
-        <w:t xml:space="preserve"> </w:t>
+        <w:t xml:space="preserve">the lecture notes </w:t>
       </w:r>
       <w:r>
         <w:rPr>
@@ -885,7 +809,7 @@
           <w:sz w:val="24"/>
           <w:szCs w:val="24"/>
         </w:rPr>
-        <w:t xml:space="preserve">the lecture notes </w:t>
+        <w:t xml:space="preserve">on </w:t>
       </w:r>
       <w:r>
         <w:rPr>
@@ -893,25 +817,7 @@
           <w:sz w:val="24"/>
           <w:szCs w:val="24"/>
         </w:rPr>
-        <w:t xml:space="preserve">on </w:t>
-      </w:r>
-      <w:proofErr w:type="spellStart"/>
-      <w:r>
-        <w:rPr>
-          <w:rFonts w:ascii="Times New Roman" w:hAnsi="Times New Roman" w:cs="Times New Roman"/>
-          <w:sz w:val="24"/>
-          <w:szCs w:val="24"/>
-        </w:rPr>
-        <w:t>Diffie</w:t>
-      </w:r>
-      <w:proofErr w:type="spellEnd"/>
-      <w:r>
-        <w:rPr>
-          <w:rFonts w:ascii="Times New Roman" w:hAnsi="Times New Roman" w:cs="Times New Roman"/>
-          <w:sz w:val="24"/>
-          <w:szCs w:val="24"/>
-        </w:rPr>
-        <w:t>-He</w:t>
+        <w:t>Diffie-He</w:t>
       </w:r>
       <w:r>
         <w:rPr>
@@ -949,9 +855,6 @@
         <w:t>,</w:t>
       </w:r>
       <w:r>
-        <w:t xml:space="preserve"> </w:t>
-      </w:r>
-      <w:r>
         <w:rPr>
           <w:i/>
         </w:rPr>
@@ -985,13 +888,7 @@
         <w:t xml:space="preserve"> to exchange a shared secret session key</w:t>
       </w:r>
       <w:r>
-        <w:t>. For an example you can</w:t>
-      </w:r>
-      <w:r>
-        <w:t xml:space="preserve"> </w:t>
-      </w:r>
-      <w:r>
-        <w:t xml:space="preserve">assume that Users A and B have selected their </w:t>
+        <w:t xml:space="preserve">. For an example you canassume that Users A and B have selected their </w:t>
       </w:r>
       <w:r>
         <w:t xml:space="preserve">secret keys </w:t>
@@ -1075,12 +972,6 @@
         <w:rPr>
           <w:rStyle w:val="code"/>
         </w:rPr>
-        <w:t xml:space="preserve"> </w:t>
-      </w:r>
-      <w:r>
-        <w:rPr>
-          <w:rStyle w:val="code"/>
-        </w:rPr>
         <w:t>3</w:t>
       </w:r>
       <w:r>
@@ -1093,13 +984,6 @@
       <w:r>
         <w:rPr>
           <w:rStyle w:val="code"/>
-          <w:vertAlign w:val="subscript"/>
-        </w:rPr>
-        <w:t xml:space="preserve"> </w:t>
-      </w:r>
-      <w:r>
-        <w:rPr>
-          <w:rStyle w:val="code"/>
         </w:rPr>
         <w:t xml:space="preserve">mod </w:t>
       </w:r>
@@ -1126,13 +1010,6 @@
       <w:r>
         <w:rPr>
           <w:rStyle w:val="code"/>
-          <w:vertAlign w:val="subscript"/>
-        </w:rPr>
-        <w:t xml:space="preserve"> </w:t>
-      </w:r>
-      <w:r>
-        <w:rPr>
-          <w:rStyle w:val="code"/>
         </w:rPr>
         <w:t xml:space="preserve">= </w:t>
       </w:r>
@@ -1170,13 +1047,6 @@
       <w:r>
         <w:rPr>
           <w:rStyle w:val="code"/>
-          <w:vertAlign w:val="subscript"/>
-        </w:rPr>
-        <w:t xml:space="preserve"> </w:t>
-      </w:r>
-      <w:r>
-        <w:rPr>
-          <w:rStyle w:val="code"/>
         </w:rPr>
         <w:t>=</w:t>
       </w:r>
@@ -1212,13 +1082,6 @@
           <w:vertAlign w:val="subscript"/>
         </w:rPr>
         <w:t>B</w:t>
-      </w:r>
-      <w:r>
-        <w:rPr>
-          <w:rStyle w:val="code"/>
-          <w:vertAlign w:val="subscript"/>
-        </w:rPr>
-        <w:t xml:space="preserve"> </w:t>
       </w:r>
       <w:r>
         <w:rPr>
@@ -1304,16 +1167,6 @@
           <w:color w:val="000000"/>
           <w:sz w:val="24"/>
           <w:szCs w:val="24"/>
-          <w:vertAlign w:val="subscript"/>
-        </w:rPr>
-        <w:t xml:space="preserve"> </w:t>
-      </w:r>
-      <w:r>
-        <w:rPr>
-          <w:rFonts w:ascii="Times New Roman" w:hAnsi="Times New Roman" w:cs="Times New Roman"/>
-          <w:color w:val="000000"/>
-          <w:sz w:val="24"/>
-          <w:szCs w:val="24"/>
         </w:rPr>
         <w:t>= Y</w:t>
       </w:r>
@@ -1372,16 +1225,6 @@
           <w:color w:val="000000"/>
           <w:sz w:val="24"/>
           <w:szCs w:val="24"/>
-          <w:vertAlign w:val="subscript"/>
-        </w:rPr>
-        <w:t xml:space="preserve"> </w:t>
-      </w:r>
-      <w:r>
-        <w:rPr>
-          <w:rFonts w:ascii="Times New Roman" w:hAnsi="Times New Roman" w:cs="Times New Roman"/>
-          <w:color w:val="000000"/>
-          <w:sz w:val="24"/>
-          <w:szCs w:val="24"/>
         </w:rPr>
         <w:t>= 1</w:t>
       </w:r>
@@ -1430,16 +1273,6 @@
           <w:color w:val="000000"/>
           <w:sz w:val="24"/>
           <w:szCs w:val="24"/>
-          <w:vertAlign w:val="subscript"/>
-        </w:rPr>
-        <w:t xml:space="preserve"> </w:t>
-      </w:r>
-      <w:r>
-        <w:rPr>
-          <w:rFonts w:ascii="Times New Roman" w:hAnsi="Times New Roman" w:cs="Times New Roman"/>
-          <w:color w:val="000000"/>
-          <w:sz w:val="24"/>
-          <w:szCs w:val="24"/>
         </w:rPr>
         <w:t>= 1</w:t>
       </w:r>
@@ -1488,16 +1321,6 @@
           <w:color w:val="000000"/>
           <w:sz w:val="24"/>
           <w:szCs w:val="24"/>
-          <w:vertAlign w:val="subscript"/>
-        </w:rPr>
-        <w:t xml:space="preserve"> </w:t>
-      </w:r>
-      <w:r>
-        <w:rPr>
-          <w:rFonts w:ascii="Times New Roman" w:hAnsi="Times New Roman" w:cs="Times New Roman"/>
-          <w:color w:val="000000"/>
-          <w:sz w:val="24"/>
-          <w:szCs w:val="24"/>
         </w:rPr>
         <w:t>= Y</w:t>
       </w:r>
@@ -1556,16 +1379,6 @@
           <w:color w:val="000000"/>
           <w:sz w:val="24"/>
           <w:szCs w:val="24"/>
-          <w:vertAlign w:val="subscript"/>
-        </w:rPr>
-        <w:t xml:space="preserve"> </w:t>
-      </w:r>
-      <w:r>
-        <w:rPr>
-          <w:rFonts w:ascii="Times New Roman" w:hAnsi="Times New Roman" w:cs="Times New Roman"/>
-          <w:color w:val="000000"/>
-          <w:sz w:val="24"/>
-          <w:szCs w:val="24"/>
         </w:rPr>
         <w:t>= 8</w:t>
       </w:r>
@@ -1614,16 +1427,6 @@
           <w:color w:val="000000"/>
           <w:sz w:val="24"/>
           <w:szCs w:val="24"/>
-          <w:vertAlign w:val="subscript"/>
-        </w:rPr>
-        <w:t xml:space="preserve"> </w:t>
-      </w:r>
-      <w:r>
-        <w:rPr>
-          <w:rFonts w:ascii="Times New Roman" w:hAnsi="Times New Roman" w:cs="Times New Roman"/>
-          <w:color w:val="000000"/>
-          <w:sz w:val="24"/>
-          <w:szCs w:val="24"/>
         </w:rPr>
         <w:t>= 1</w:t>
       </w:r>
@@ -1668,16 +1471,6 @@
           <w:szCs w:val="26"/>
         </w:rPr>
         <w:t>s</w:t>
-      </w:r>
-      <w:r>
-        <w:rPr>
-          <w:rFonts w:ascii="Times New Roman" w:hAnsi="Times New Roman" w:cs="Times New Roman"/>
-          <w:b/>
-          <w:bCs/>
-          <w:sz w:val="26"/>
-          <w:szCs w:val="26"/>
-        </w:rPr>
-        <w:t xml:space="preserve">  </w:t>
       </w:r>
     </w:p>
     <w:p>
@@ -1749,23 +1542,7 @@
           <w:bCs/>
           <w:iCs/>
         </w:rPr>
-        <w:t xml:space="preserve">  </w:t>
-      </w:r>
-      <w:proofErr w:type="gramStart"/>
-      <w:r>
-        <w:rPr>
-          <w:bCs/>
-          <w:iCs/>
-        </w:rPr>
-        <w:t>p</w:t>
-      </w:r>
-      <w:proofErr w:type="gramEnd"/>
-      <w:r>
-        <w:rPr>
-          <w:bCs/>
-          <w:iCs/>
-        </w:rPr>
-        <w:t>=3, q=13</w:t>
+        <w:t>p=3, q=13</w:t>
       </w:r>
       <w:r>
         <w:rPr>
@@ -1798,31 +1575,13 @@
           <w:lang w:val="en-US" w:eastAsia="en-US"/>
         </w:rPr>
       </w:pPr>
-      <w:proofErr w:type="gramStart"/>
-      <w:r>
-        <w:rPr>
-          <w:bCs/>
-          <w:iCs/>
-        </w:rPr>
-        <w:t>n</w:t>
-      </w:r>
-      <w:proofErr w:type="gramEnd"/>
-      <w:r>
-        <w:rPr>
-          <w:bCs/>
-          <w:iCs/>
-        </w:rPr>
-        <w:t xml:space="preserve"> = </w:t>
-      </w:r>
-      <w:proofErr w:type="spellStart"/>
-      <w:r>
-        <w:rPr>
-          <w:bCs/>
-          <w:iCs/>
-        </w:rPr>
-        <w:t>pq</w:t>
-      </w:r>
-      <w:proofErr w:type="spellEnd"/>
+      <w:r>
+        <w:rPr>
+          <w:bCs/>
+          <w:iCs/>
+        </w:rPr>
+        <w:t>n = pq</w:t>
+      </w:r>
       <w:r>
         <w:rPr>
           <w:bCs/>
@@ -1996,23 +1755,8 @@
         <w:rPr>
           <w:bCs/>
           <w:iCs/>
-          <w:vertAlign w:val="superscript"/>
-        </w:rPr>
-        <w:t xml:space="preserve"> </w:t>
-      </w:r>
-      <w:r>
-        <w:rPr>
-          <w:bCs/>
-          <w:iCs/>
         </w:rPr>
         <w:t>mod</w:t>
-      </w:r>
-      <w:r>
-        <w:rPr>
-          <w:bCs/>
-          <w:iCs/>
-        </w:rPr>
-        <w:t xml:space="preserve"> </w:t>
       </w:r>
       <w:r>
         <w:rPr>
@@ -2036,14 +1780,6 @@
           <w:vertAlign w:val="superscript"/>
         </w:rPr>
         <w:t>5</w:t>
-      </w:r>
-      <w:r>
-        <w:rPr>
-          <w:bCs/>
-          <w:iCs/>
-          <w:vertAlign w:val="superscript"/>
-        </w:rPr>
-        <w:t xml:space="preserve"> </w:t>
       </w:r>
       <w:r>
         <w:rPr>
@@ -2161,23 +1897,7 @@
           <w:bCs/>
           <w:iCs/>
         </w:rPr>
-        <w:t xml:space="preserve">  </w:t>
-      </w:r>
-      <w:proofErr w:type="gramStart"/>
-      <w:r>
-        <w:rPr>
-          <w:bCs/>
-          <w:iCs/>
-        </w:rPr>
-        <w:t>p</w:t>
-      </w:r>
-      <w:proofErr w:type="gramEnd"/>
-      <w:r>
-        <w:rPr>
-          <w:bCs/>
-          <w:iCs/>
-        </w:rPr>
-        <w:t xml:space="preserve">=5, q=7, e=7, and </w:t>
+        <w:t xml:space="preserve">p=5, q=7, e=7, and </w:t>
       </w:r>
       <w:r>
         <w:rPr>
@@ -2210,31 +1930,13 @@
           <w:lang w:val="en-US" w:eastAsia="en-US"/>
         </w:rPr>
       </w:pPr>
-      <w:proofErr w:type="gramStart"/>
-      <w:r>
-        <w:rPr>
-          <w:bCs/>
-          <w:iCs/>
-        </w:rPr>
-        <w:t>n</w:t>
-      </w:r>
-      <w:proofErr w:type="gramEnd"/>
-      <w:r>
-        <w:rPr>
-          <w:bCs/>
-          <w:iCs/>
-        </w:rPr>
-        <w:t xml:space="preserve"> = </w:t>
-      </w:r>
-      <w:proofErr w:type="spellStart"/>
-      <w:r>
-        <w:rPr>
-          <w:bCs/>
-          <w:iCs/>
-        </w:rPr>
-        <w:t>pq</w:t>
-      </w:r>
-      <w:proofErr w:type="spellEnd"/>
+      <w:r>
+        <w:rPr>
+          <w:bCs/>
+          <w:iCs/>
+        </w:rPr>
+        <w:t>n = pq</w:t>
+      </w:r>
       <w:r>
         <w:rPr>
           <w:bCs/>
@@ -2367,23 +2069,8 @@
         <w:rPr>
           <w:bCs/>
           <w:iCs/>
-          <w:vertAlign w:val="superscript"/>
-        </w:rPr>
-        <w:t xml:space="preserve"> </w:t>
-      </w:r>
-      <w:r>
-        <w:rPr>
-          <w:bCs/>
-          <w:iCs/>
         </w:rPr>
         <w:t>mod</w:t>
-      </w:r>
-      <w:r>
-        <w:rPr>
-          <w:bCs/>
-          <w:iCs/>
-        </w:rPr>
-        <w:t xml:space="preserve"> </w:t>
       </w:r>
       <w:r>
         <w:rPr>
@@ -2512,21 +2199,12 @@
           <w:iCs/>
         </w:rPr>
       </w:pPr>
-      <w:proofErr w:type="gramStart"/>
-      <w:r>
-        <w:rPr>
-          <w:bCs/>
-          <w:iCs/>
-        </w:rPr>
-        <w:t>p</w:t>
-      </w:r>
-      <w:proofErr w:type="gramEnd"/>
-      <w:r>
-        <w:rPr>
-          <w:bCs/>
-          <w:iCs/>
-        </w:rPr>
-        <w:t xml:space="preserve">=7, q=13, e=5, and </w:t>
+      <w:r>
+        <w:rPr>
+          <w:bCs/>
+          <w:iCs/>
+        </w:rPr>
+        <w:t xml:space="preserve">p=7, q=13, e=5, and </w:t>
       </w:r>
       <w:r>
         <w:rPr>
@@ -2552,31 +2230,13 @@
           <w:lang w:val="en-US" w:eastAsia="en-US"/>
         </w:rPr>
       </w:pPr>
-      <w:proofErr w:type="gramStart"/>
-      <w:r>
-        <w:rPr>
-          <w:bCs/>
-          <w:iCs/>
-        </w:rPr>
-        <w:t>n</w:t>
-      </w:r>
-      <w:proofErr w:type="gramEnd"/>
-      <w:r>
-        <w:rPr>
-          <w:bCs/>
-          <w:iCs/>
-        </w:rPr>
-        <w:t xml:space="preserve"> = </w:t>
-      </w:r>
-      <w:proofErr w:type="spellStart"/>
-      <w:r>
-        <w:rPr>
-          <w:bCs/>
-          <w:iCs/>
-        </w:rPr>
-        <w:t>pq</w:t>
-      </w:r>
-      <w:proofErr w:type="spellEnd"/>
+      <w:r>
+        <w:rPr>
+          <w:bCs/>
+          <w:iCs/>
+        </w:rPr>
+        <w:t>n = pq</w:t>
+      </w:r>
       <w:r>
         <w:rPr>
           <w:bCs/>
@@ -2710,23 +2370,8 @@
         <w:rPr>
           <w:bCs/>
           <w:iCs/>
-          <w:vertAlign w:val="superscript"/>
-        </w:rPr>
-        <w:t xml:space="preserve"> </w:t>
-      </w:r>
-      <w:r>
-        <w:rPr>
-          <w:bCs/>
-          <w:iCs/>
         </w:rPr>
         <w:t>mod</w:t>
-      </w:r>
-      <w:r>
-        <w:rPr>
-          <w:bCs/>
-          <w:iCs/>
-        </w:rPr>
-        <w:t xml:space="preserve"> </w:t>
       </w:r>
       <w:r>
         <w:rPr>
@@ -2757,14 +2402,6 @@
           <w:vertAlign w:val="superscript"/>
         </w:rPr>
         <w:t>5</w:t>
-      </w:r>
-      <w:r>
-        <w:rPr>
-          <w:bCs/>
-          <w:iCs/>
-          <w:vertAlign w:val="superscript"/>
-        </w:rPr>
-        <w:t xml:space="preserve"> </w:t>
       </w:r>
       <w:r>
         <w:rPr>
@@ -2884,23 +2521,7 @@
           <w:bCs/>
           <w:iCs/>
         </w:rPr>
-        <w:t xml:space="preserve">  </w:t>
-      </w:r>
-      <w:proofErr w:type="gramStart"/>
-      <w:r>
-        <w:rPr>
-          <w:bCs/>
-          <w:iCs/>
-        </w:rPr>
-        <w:t>p</w:t>
-      </w:r>
-      <w:proofErr w:type="gramEnd"/>
-      <w:r>
-        <w:rPr>
-          <w:bCs/>
-          <w:iCs/>
-        </w:rPr>
-        <w:t xml:space="preserve">=11, q=7, e=11, and </w:t>
+        <w:t xml:space="preserve">p=11, q=7, e=11, and </w:t>
       </w:r>
       <w:r>
         <w:rPr>
@@ -2933,31 +2554,13 @@
           <w:lang w:val="en-US" w:eastAsia="en-US"/>
         </w:rPr>
       </w:pPr>
-      <w:proofErr w:type="gramStart"/>
-      <w:r>
-        <w:rPr>
-          <w:bCs/>
-          <w:iCs/>
-        </w:rPr>
-        <w:t>n</w:t>
-      </w:r>
-      <w:proofErr w:type="gramEnd"/>
-      <w:r>
-        <w:rPr>
-          <w:bCs/>
-          <w:iCs/>
-        </w:rPr>
-        <w:t xml:space="preserve"> = </w:t>
-      </w:r>
-      <w:proofErr w:type="spellStart"/>
-      <w:r>
-        <w:rPr>
-          <w:bCs/>
-          <w:iCs/>
-        </w:rPr>
-        <w:t>pq</w:t>
-      </w:r>
-      <w:proofErr w:type="spellEnd"/>
+      <w:r>
+        <w:rPr>
+          <w:bCs/>
+          <w:iCs/>
+        </w:rPr>
+        <w:t>n = pq</w:t>
+      </w:r>
       <w:r>
         <w:rPr>
           <w:bCs/>
@@ -3085,14 +2688,6 @@
           <w:vertAlign w:val="superscript"/>
         </w:rPr>
         <w:t>e</w:t>
-      </w:r>
-      <w:r>
-        <w:rPr>
-          <w:bCs/>
-          <w:iCs/>
-          <w:vertAlign w:val="superscript"/>
-        </w:rPr>
-        <w:t xml:space="preserve"> </w:t>
       </w:r>
       <w:r>
         <w:rPr>
@@ -3284,22 +2879,7 @@
         </w:rPr>
       </w:pPr>
       <w:r>
-        <w:t xml:space="preserve">Using the </w:t>
-      </w:r>
-      <w:proofErr w:type="spellStart"/>
-      <w:r>
-        <w:t>CrypTool</w:t>
-      </w:r>
-      <w:proofErr w:type="spellEnd"/>
-      <w:r>
-        <w:t xml:space="preserve"> do the following: </w:t>
-      </w:r>
-      <w:r>
-        <w:rPr>
-          <w:b/>
-          <w:bCs/>
-        </w:rPr>
-        <w:t xml:space="preserve">   </w:t>
+        <w:t xml:space="preserve">Using the CrypTool do the following: </w:t>
       </w:r>
     </w:p>
     <w:p>
@@ -3330,15 +2910,9 @@
         <w:t>Digital Signatures/PKI</w:t>
       </w:r>
       <w:r>
-        <w:t xml:space="preserve">  </w:t>
-      </w:r>
-      <w:r>
         <w:sym w:font="Wingdings" w:char="F0F0"/>
       </w:r>
       <w:r>
-        <w:t xml:space="preserve">  </w:t>
-      </w:r>
-      <w:r>
         <w:rPr>
           <w:i/>
           <w:iCs/>
@@ -3346,13 +2920,7 @@
         <w:t>PKI</w:t>
       </w:r>
       <w:r>
-        <w:t xml:space="preserve">  </w:t>
-      </w:r>
-      <w:r>
         <w:sym w:font="Wingdings" w:char="F0F0"/>
-      </w:r>
-      <w:r>
-        <w:t xml:space="preserve">  </w:t>
       </w:r>
       <w:r>
         <w:rPr>
@@ -3418,15 +2986,7 @@
         <w:t xml:space="preserve"> encrypt the following article. </w:t>
       </w:r>
       <w:r>
-        <w:t xml:space="preserve">Keep the </w:t>
-      </w:r>
-      <w:proofErr w:type="spellStart"/>
-      <w:r>
-        <w:t>ciphertext</w:t>
-      </w:r>
-      <w:proofErr w:type="spellEnd"/>
-      <w:r>
-        <w:t xml:space="preserve"> for the next step. </w:t>
+        <w:t xml:space="preserve">Keep the ciphertext for the next step. </w:t>
       </w:r>
     </w:p>
     <w:p>
@@ -3443,18 +3003,7 @@
         <w:jc w:val="both"/>
       </w:pPr>
       <w:r>
-        <w:t xml:space="preserve">Decrypt the </w:t>
-      </w:r>
-      <w:proofErr w:type="spellStart"/>
-      <w:r>
-        <w:t>ciphertext</w:t>
-      </w:r>
-      <w:proofErr w:type="spellEnd"/>
-      <w:r>
-        <w:t xml:space="preserve">. Check whether the decrypted message is exactly the original message. </w:t>
-      </w:r>
-      <w:r>
-        <w:t xml:space="preserve">  </w:t>
+        <w:t xml:space="preserve">Decrypt the ciphertext. Check whether the decrypted message is exactly the original message. </w:t>
       </w:r>
     </w:p>
     <w:p>
@@ -3466,7 +3015,6 @@
         <w:spacing w:line="240" w:lineRule="exact"/>
         <w:rPr>
           <w:rFonts w:ascii="Arial" w:hAnsi="Arial" w:cs="Arial"/>
-          <w:b/>
           <w:bCs/>
           <w:sz w:val="22"/>
           <w:szCs w:val="22"/>
@@ -3475,12 +3023,20 @@
       <w:r>
         <w:rPr>
           <w:rFonts w:ascii="Arial" w:hAnsi="Arial" w:cs="Arial"/>
-          <w:b/>
           <w:bCs/>
           <w:sz w:val="22"/>
           <w:szCs w:val="22"/>
         </w:rPr>
-        <w:t xml:space="preserve">   </w:t>
+        <w:t>The decrypted ciphertext is the same as the original message</w:t>
+      </w:r>
+      <w:r>
+        <w:rPr>
+          <w:rFonts w:ascii="Arial" w:hAnsi="Arial" w:cs="Arial"/>
+          <w:bCs/>
+          <w:sz w:val="22"/>
+          <w:szCs w:val="22"/>
+        </w:rPr>
+        <w:t>. The only difference is that the paragraphs are separated by the hex values ‘20 OD 0A’.</w:t>
       </w:r>
     </w:p>
     <w:p>
@@ -3525,25 +3081,7 @@
           <w:sz w:val="22"/>
           <w:szCs w:val="22"/>
         </w:rPr>
-        <w:t xml:space="preserve">We argue that information security is compromised if federal policies and corporate initiatives ignore user requirements and the basic principles of Internet </w:t>
-      </w:r>
-      <w:proofErr w:type="spellStart"/>
-      <w:r>
-        <w:rPr>
-          <w:rFonts w:ascii="Arial" w:hAnsi="Arial" w:cs="Arial"/>
-          <w:sz w:val="22"/>
-          <w:szCs w:val="22"/>
-        </w:rPr>
-        <w:t>conomics.This</w:t>
-      </w:r>
-      <w:proofErr w:type="spellEnd"/>
-      <w:r>
-        <w:rPr>
-          <w:rFonts w:ascii="Arial" w:hAnsi="Arial" w:cs="Arial"/>
-          <w:sz w:val="22"/>
-          <w:szCs w:val="22"/>
-        </w:rPr>
-        <w:t xml:space="preserve"> in turn may limit market acceptance of new research, services, applications, and technologies. For example, unintended results from ill-formed federal laws may severely limit economic benefits gained from billions of dollars of federally sponsored research that created and sustained the Internet. Furthermore, in the guise of enhanced security and advanced features, proprietary systems and partitioned markets lead to a lack of interoperability that further compromises prospects for society to realize the aforementioned benefits. Many of these problems can be avoided by an open policymaking process that is informed by collaborative research and development activities. </w:t>
+        <w:t xml:space="preserve">We argue that information security is compromised if federal policies and corporate initiatives ignore user requirements and the basic principles of Internet conomics.This in turn may limit market acceptance of new research, services, applications, and technologies. For example, unintended results from ill-formed federal laws may severely limit economic benefits gained from billions of dollars of federally sponsored research that created and sustained the Internet. Furthermore, in the guise of enhanced security and advanced features, proprietary systems and partitioned markets lead to a lack of interoperability that further compromises prospects for society to realize the aforementioned benefits. Many of these problems can be avoided by an open policymaking process that is informed by collaborative research and development activities. </w:t>
       </w:r>
     </w:p>
     <w:p>
@@ -3565,61 +3103,7 @@
           <w:sz w:val="22"/>
           <w:szCs w:val="22"/>
         </w:rPr>
-        <w:t xml:space="preserve">It would be ironic indeed if the set of federal policies that founded and sustained the precursors of the evolving electronic marketplace </w:t>
-      </w:r>
-      <w:proofErr w:type="spellStart"/>
-      <w:r>
-        <w:rPr>
-          <w:rFonts w:ascii="Arial" w:hAnsi="Arial" w:cs="Arial"/>
-          <w:sz w:val="22"/>
-          <w:szCs w:val="22"/>
-        </w:rPr>
-        <w:t>centered</w:t>
-      </w:r>
-      <w:proofErr w:type="spellEnd"/>
-      <w:r>
-        <w:rPr>
-          <w:rFonts w:ascii="Arial" w:hAnsi="Arial" w:cs="Arial"/>
-          <w:sz w:val="22"/>
-          <w:szCs w:val="22"/>
-        </w:rPr>
-        <w:t xml:space="preserve"> on the Internet forced those new opportunities offshore. Aside from affecting the balance of trade, jobs </w:t>
-      </w:r>
-      <w:proofErr w:type="spellStart"/>
-      <w:r>
-        <w:rPr>
-          <w:rFonts w:ascii="Arial" w:hAnsi="Arial" w:cs="Arial"/>
-          <w:sz w:val="22"/>
-          <w:szCs w:val="22"/>
-        </w:rPr>
-        <w:t>andopportunities</w:t>
-      </w:r>
-      <w:proofErr w:type="spellEnd"/>
-      <w:r>
-        <w:rPr>
-          <w:rFonts w:ascii="Arial" w:hAnsi="Arial" w:cs="Arial"/>
-          <w:sz w:val="22"/>
-          <w:szCs w:val="22"/>
-        </w:rPr>
-        <w:t xml:space="preserve"> for further innovation will possibly be lost to overseas competitors. Specifically, the information security policies of the Cold War era, which provided much of the motivation for the critical federal research and development support of the Internet and its predecessors, the </w:t>
-      </w:r>
-      <w:proofErr w:type="spellStart"/>
-      <w:r>
-        <w:rPr>
-          <w:rFonts w:ascii="Arial" w:hAnsi="Arial" w:cs="Arial"/>
-          <w:sz w:val="22"/>
-          <w:szCs w:val="22"/>
-        </w:rPr>
-        <w:t>NSFnet</w:t>
-      </w:r>
-      <w:proofErr w:type="spellEnd"/>
-      <w:r>
-        <w:rPr>
-          <w:rFonts w:ascii="Arial" w:hAnsi="Arial" w:cs="Arial"/>
-          <w:sz w:val="22"/>
-          <w:szCs w:val="22"/>
-        </w:rPr>
-        <w:t xml:space="preserve"> and ARPANET, threaten to cripple the development of commercially acceptable levels of security for electronic marketplace transactions. </w:t>
+        <w:t xml:space="preserve">It would be ironic indeed if the set of federal policies that founded and sustained the precursors of the evolving electronic marketplace centered on the Internet forced those new opportunities offshore. Aside from affecting the balance of trade, jobs andopportunities for further innovation will possibly be lost to overseas competitors. Specifically, the information security policies of the Cold War era, which provided much of the motivation for the critical federal research and development support of the Internet and its predecessors, the NSFnet and ARPANET, threaten to cripple the development of commercially acceptable levels of security for electronic marketplace transactions. </w:t>
       </w:r>
     </w:p>
     <w:p>
@@ -3659,45 +3143,10 @@
         <w:t>B</w:t>
       </w:r>
       <w:r>
-        <w:t xml:space="preserve">y Lee McKnight, Richard Jay Solomon, </w:t>
-      </w:r>
-      <w:proofErr w:type="spellStart"/>
-      <w:r>
-        <w:t>Branko</w:t>
-      </w:r>
-      <w:proofErr w:type="spellEnd"/>
-      <w:r>
-        <w:t xml:space="preserve"> </w:t>
-      </w:r>
-      <w:proofErr w:type="spellStart"/>
-      <w:r>
-        <w:t>Gerovac</w:t>
-      </w:r>
-      <w:proofErr w:type="spellEnd"/>
-      <w:r>
-        <w:t xml:space="preserve">, David Carver, Clark Johnson, David </w:t>
-      </w:r>
-      <w:proofErr w:type="spellStart"/>
-      <w:r>
-        <w:t>Gingold</w:t>
-      </w:r>
-      <w:proofErr w:type="spellEnd"/>
-      <w:r>
-        <w:t xml:space="preserve"> and Joe </w:t>
-      </w:r>
-      <w:proofErr w:type="spellStart"/>
-      <w:r>
-        <w:t>Reagle</w:t>
-      </w:r>
-      <w:proofErr w:type="spellEnd"/>
-      <w:r>
-        <w:t>, March 1995</w:t>
+        <w:t>y Lee McKnight, Richard Jay Solomon, BrankoGerovac, David Carver, Clark Johnson, David Gingold and Joe Reagle, March 1995</w:t>
       </w:r>
       <w:r>
         <w:t>]</w:t>
-      </w:r>
-      <w:r>
-        <w:t xml:space="preserve"> </w:t>
       </w:r>
     </w:p>
     <w:sectPr>
@@ -3711,7 +3160,7 @@
 </file>
 
 <file path=word/numbering.xml><?xml version="1.0" encoding="utf-8"?>
-<w:numbering xmlns:wpc="http://schemas.microsoft.com/office/word/2010/wordprocessingCanvas" xmlns:mo="http://schemas.microsoft.com/office/mac/office/2008/main" xmlns:mc="http://schemas.openxmlformats.org/markup-compatibility/2006" xmlns:mv="urn:schemas-microsoft-com:mac:vml" xmlns:o="urn:schemas-microsoft-com:office:office" xmlns:r="http://schemas.openxmlformats.org/officeDocument/2006/relationships" xmlns:m="http://schemas.openxmlformats.org/officeDocument/2006/math" xmlns:v="urn:schemas-microsoft-com:vml" xmlns:wp14="http://schemas.microsoft.com/office/word/2010/wordprocessingDrawing" xmlns:wp="http://schemas.openxmlformats.org/drawingml/2006/wordprocessingDrawing" xmlns:w10="urn:schemas-microsoft-com:office:word" xmlns:w="http://schemas.openxmlformats.org/wordprocessingml/2006/main" xmlns:w14="http://schemas.microsoft.com/office/word/2010/wordml" xmlns:wpg="http://schemas.microsoft.com/office/word/2010/wordprocessingGroup" xmlns:wpi="http://schemas.microsoft.com/office/word/2010/wordprocessingInk" xmlns:wne="http://schemas.microsoft.com/office/word/2006/wordml" xmlns:wps="http://schemas.microsoft.com/office/word/2010/wordprocessingShape" mc:Ignorable="w14 wp14">
+<w:numbering xmlns:ve="http://schemas.openxmlformats.org/markup-compatibility/2006" xmlns:o="urn:schemas-microsoft-com:office:office" xmlns:r="http://schemas.openxmlformats.org/officeDocument/2006/relationships" xmlns:m="http://schemas.openxmlformats.org/officeDocument/2006/math" xmlns:v="urn:schemas-microsoft-com:vml" xmlns:wp="http://schemas.openxmlformats.org/drawingml/2006/wordprocessingDrawing" xmlns:w10="urn:schemas-microsoft-com:office:word" xmlns:w="http://schemas.openxmlformats.org/wordprocessingml/2006/main" xmlns:wne="http://schemas.microsoft.com/office/word/2006/wordml">
   <w:abstractNum w:abstractNumId="0">
     <w:nsid w:val="00000001"/>
     <w:multiLevelType w:val="multilevel"/>
@@ -8334,7 +7783,7 @@
 </file>
 
 <file path=word/styles.xml><?xml version="1.0" encoding="utf-8"?>
-<w:styles xmlns:mc="http://schemas.openxmlformats.org/markup-compatibility/2006" xmlns:r="http://schemas.openxmlformats.org/officeDocument/2006/relationships" xmlns:w="http://schemas.openxmlformats.org/wordprocessingml/2006/main" xmlns:w14="http://schemas.microsoft.com/office/word/2010/wordml" mc:Ignorable="w14">
+<w:styles xmlns:r="http://schemas.openxmlformats.org/officeDocument/2006/relationships" xmlns:w="http://schemas.openxmlformats.org/wordprocessingml/2006/main">
   <w:docDefaults>
     <w:rPrDefault>
       <w:rPr>
@@ -8344,7 +7793,7 @@
     </w:rPrDefault>
     <w:pPrDefault/>
   </w:docDefaults>
-  <w:latentStyles w:defLockedState="0" w:defUIPriority="0" w:defSemiHidden="0" w:defUnhideWhenUsed="0" w:defQFormat="0" w:count="276">
+  <w:latentStyles w:defLockedState="0" w:defUIPriority="0" w:defSemiHidden="0" w:defUnhideWhenUsed="0" w:defQFormat="0" w:count="267">
     <w:lsdException w:name="Normal" w:qFormat="1"/>
     <w:lsdException w:name="heading 1" w:qFormat="1"/>
     <w:lsdException w:name="heading 2" w:qFormat="1"/>
@@ -8550,6 +7999,7 @@
     <w:uiPriority w:val="99"/>
     <w:semiHidden/>
     <w:unhideWhenUsed/>
+    <w:qFormat/>
     <w:tblPr>
       <w:tblInd w:w="0" w:type="dxa"/>
       <w:tblCellMar>

</xml_diff>

<commit_message>
Lab 3, network security.
</commit_message>
<xml_diff>
--- a/Network Security/labs/3/Workshop_03A.docx
+++ b/Network Security/labs/3/Workshop_03A.docx
@@ -71,6 +71,7 @@
         </w:rPr>
         <w:t>Workshop</w:t>
       </w:r>
+      <w:proofErr w:type="gramStart"/>
       <w:r>
         <w:rPr>
           <w:b/>
@@ -86,6 +87,7 @@
         </w:rPr>
         <w:t>3A</w:t>
       </w:r>
+      <w:proofErr w:type="gramEnd"/>
     </w:p>
     <w:p>
       <w:pPr>
@@ -209,7 +211,25 @@
           <w:sz w:val="24"/>
           <w:szCs w:val="24"/>
         </w:rPr>
-        <w:t xml:space="preserve">. Explain why public-key cryptography is viewed as asymmetric cryptography. </w:t>
+        <w:t xml:space="preserve">. Explain why public-key cryptography is viewed as asymmetric </w:t>
+      </w:r>
+      <w:proofErr w:type="gramStart"/>
+      <w:r>
+        <w:rPr>
+          <w:rFonts w:ascii="Times New Roman" w:hAnsi="Times New Roman" w:cs="Times New Roman"/>
+          <w:sz w:val="24"/>
+          <w:szCs w:val="24"/>
+        </w:rPr>
+        <w:t>cryptography</w:t>
+      </w:r>
+      <w:proofErr w:type="gramEnd"/>
+      <w:r>
+        <w:rPr>
+          <w:rFonts w:ascii="Times New Roman" w:hAnsi="Times New Roman" w:cs="Times New Roman"/>
+          <w:sz w:val="24"/>
+          <w:szCs w:val="24"/>
+        </w:rPr>
+        <w:t xml:space="preserve">. </w:t>
       </w:r>
     </w:p>
     <w:p>
@@ -218,13 +238,15 @@
         <w:jc w:val="both"/>
         <w:rPr>
           <w:rFonts w:ascii="Times New Roman" w:hAnsi="Times New Roman" w:cs="Times New Roman"/>
-          <w:sz w:val="24"/>
-          <w:szCs w:val="24"/>
-        </w:rPr>
-      </w:pPr>
-      <w:r>
-        <w:rPr>
-          <w:rFonts w:ascii="Times New Roman" w:hAnsi="Times New Roman" w:cs="Times New Roman"/>
+          <w:color w:val="548DD4" w:themeColor="text2" w:themeTint="99"/>
+          <w:sz w:val="24"/>
+          <w:szCs w:val="24"/>
+        </w:rPr>
+      </w:pPr>
+      <w:r>
+        <w:rPr>
+          <w:rFonts w:ascii="Times New Roman" w:hAnsi="Times New Roman" w:cs="Times New Roman"/>
+          <w:color w:val="548DD4" w:themeColor="text2" w:themeTint="99"/>
           <w:sz w:val="24"/>
           <w:szCs w:val="24"/>
         </w:rPr>
@@ -236,13 +258,15 @@
         <w:pStyle w:val="Heading3"/>
         <w:rPr>
           <w:rFonts w:ascii="Times New Roman" w:hAnsi="Times New Roman" w:cs="Times New Roman"/>
-          <w:sz w:val="24"/>
-          <w:szCs w:val="24"/>
-        </w:rPr>
-      </w:pPr>
-      <w:r>
-        <w:rPr>
-          <w:rFonts w:ascii="Times New Roman" w:hAnsi="Times New Roman" w:cs="Times New Roman"/>
+          <w:color w:val="548DD4" w:themeColor="text2" w:themeTint="99"/>
+          <w:sz w:val="24"/>
+          <w:szCs w:val="24"/>
+        </w:rPr>
+      </w:pPr>
+      <w:r>
+        <w:rPr>
+          <w:rFonts w:ascii="Times New Roman" w:hAnsi="Times New Roman" w:cs="Times New Roman"/>
+          <w:color w:val="548DD4" w:themeColor="text2" w:themeTint="99"/>
           <w:sz w:val="24"/>
           <w:szCs w:val="24"/>
         </w:rPr>
@@ -251,6 +275,7 @@
       <w:r>
         <w:rPr>
           <w:rFonts w:ascii="Times New Roman" w:hAnsi="Times New Roman" w:cs="Times New Roman"/>
+          <w:color w:val="548DD4" w:themeColor="text2" w:themeTint="99"/>
           <w:sz w:val="24"/>
           <w:szCs w:val="24"/>
         </w:rPr>
@@ -259,6 +284,7 @@
       <w:r>
         <w:rPr>
           <w:rFonts w:ascii="Times New Roman" w:hAnsi="Times New Roman" w:cs="Times New Roman"/>
+          <w:color w:val="548DD4" w:themeColor="text2" w:themeTint="99"/>
           <w:sz w:val="24"/>
           <w:szCs w:val="24"/>
         </w:rPr>
@@ -267,26 +293,155 @@
       <w:r>
         <w:rPr>
           <w:rFonts w:ascii="Times New Roman" w:hAnsi="Times New Roman" w:cs="Times New Roman"/>
-          <w:sz w:val="24"/>
-          <w:szCs w:val="24"/>
-        </w:rPr>
-        <w:t xml:space="preserve">.The sender can encrypt a message with a public keyand </w:t>
-      </w:r>
-      <w:r>
-        <w:rPr>
-          <w:rFonts w:ascii="Times New Roman" w:hAnsi="Times New Roman" w:cs="Times New Roman"/>
-          <w:sz w:val="24"/>
-          <w:szCs w:val="24"/>
-        </w:rPr>
-        <w:t>decrypted using a private key. Public key encryption is asymmetric because one key is k</w:t>
-      </w:r>
-      <w:r>
-        <w:rPr>
-          <w:rFonts w:ascii="Times New Roman" w:hAnsi="Times New Roman" w:cs="Times New Roman"/>
-          <w:sz w:val="24"/>
-          <w:szCs w:val="24"/>
-        </w:rPr>
-        <w:t>nown publicly but a private key.</w:t>
+          <w:color w:val="548DD4" w:themeColor="text2" w:themeTint="99"/>
+          <w:sz w:val="24"/>
+          <w:szCs w:val="24"/>
+        </w:rPr>
+        <w:t>.</w:t>
+      </w:r>
+      <w:r>
+        <w:rPr>
+          <w:rFonts w:ascii="Times New Roman" w:hAnsi="Times New Roman" w:cs="Times New Roman"/>
+          <w:color w:val="548DD4" w:themeColor="text2" w:themeTint="99"/>
+          <w:sz w:val="24"/>
+          <w:szCs w:val="24"/>
+        </w:rPr>
+        <w:t xml:space="preserve"> </w:t>
+      </w:r>
+      <w:r>
+        <w:rPr>
+          <w:rFonts w:ascii="Times New Roman" w:hAnsi="Times New Roman" w:cs="Times New Roman"/>
+          <w:color w:val="548DD4" w:themeColor="text2" w:themeTint="99"/>
+          <w:sz w:val="24"/>
+          <w:szCs w:val="24"/>
+        </w:rPr>
+        <w:t>The sender encrypt</w:t>
+      </w:r>
+      <w:r>
+        <w:rPr>
+          <w:rFonts w:ascii="Times New Roman" w:hAnsi="Times New Roman" w:cs="Times New Roman"/>
+          <w:color w:val="548DD4" w:themeColor="text2" w:themeTint="99"/>
+          <w:sz w:val="24"/>
+          <w:szCs w:val="24"/>
+        </w:rPr>
+        <w:t>s</w:t>
+      </w:r>
+      <w:r>
+        <w:rPr>
+          <w:rFonts w:ascii="Times New Roman" w:hAnsi="Times New Roman" w:cs="Times New Roman"/>
+          <w:color w:val="548DD4" w:themeColor="text2" w:themeTint="99"/>
+          <w:sz w:val="24"/>
+          <w:szCs w:val="24"/>
+        </w:rPr>
+        <w:t xml:space="preserve"> a message with a public key</w:t>
+      </w:r>
+      <w:r>
+        <w:rPr>
+          <w:rFonts w:ascii="Times New Roman" w:hAnsi="Times New Roman" w:cs="Times New Roman"/>
+          <w:color w:val="548DD4" w:themeColor="text2" w:themeTint="99"/>
+          <w:sz w:val="24"/>
+          <w:szCs w:val="24"/>
+        </w:rPr>
+        <w:t xml:space="preserve"> </w:t>
+      </w:r>
+      <w:r>
+        <w:rPr>
+          <w:rFonts w:ascii="Times New Roman" w:hAnsi="Times New Roman" w:cs="Times New Roman"/>
+          <w:color w:val="548DD4" w:themeColor="text2" w:themeTint="99"/>
+          <w:sz w:val="24"/>
+          <w:szCs w:val="24"/>
+        </w:rPr>
+        <w:t>and</w:t>
+      </w:r>
+      <w:r>
+        <w:rPr>
+          <w:rFonts w:ascii="Times New Roman" w:hAnsi="Times New Roman" w:cs="Times New Roman"/>
+          <w:color w:val="548DD4" w:themeColor="text2" w:themeTint="99"/>
+          <w:sz w:val="24"/>
+          <w:szCs w:val="24"/>
+        </w:rPr>
+        <w:t xml:space="preserve"> the message is </w:t>
+      </w:r>
+      <w:r>
+        <w:rPr>
+          <w:rFonts w:ascii="Times New Roman" w:hAnsi="Times New Roman" w:cs="Times New Roman"/>
+          <w:color w:val="548DD4" w:themeColor="text2" w:themeTint="99"/>
+          <w:sz w:val="24"/>
+          <w:szCs w:val="24"/>
+        </w:rPr>
+        <w:t xml:space="preserve">decrypted using a private key. Public key encryption is asymmetric because one key is </w:t>
+      </w:r>
+      <w:r>
+        <w:rPr>
+          <w:rFonts w:ascii="Times New Roman" w:hAnsi="Times New Roman" w:cs="Times New Roman"/>
+          <w:color w:val="548DD4" w:themeColor="text2" w:themeTint="99"/>
+          <w:sz w:val="24"/>
+          <w:szCs w:val="24"/>
+        </w:rPr>
+        <w:t xml:space="preserve">made available </w:t>
+      </w:r>
+      <w:r>
+        <w:rPr>
+          <w:rFonts w:ascii="Times New Roman" w:hAnsi="Times New Roman" w:cs="Times New Roman"/>
+          <w:color w:val="548DD4" w:themeColor="text2" w:themeTint="99"/>
+          <w:sz w:val="24"/>
+          <w:szCs w:val="24"/>
+        </w:rPr>
+        <w:t xml:space="preserve">publicly </w:t>
+      </w:r>
+      <w:r>
+        <w:rPr>
+          <w:rFonts w:ascii="Times New Roman" w:hAnsi="Times New Roman" w:cs="Times New Roman"/>
+          <w:color w:val="548DD4" w:themeColor="text2" w:themeTint="99"/>
+          <w:sz w:val="24"/>
+          <w:szCs w:val="24"/>
+        </w:rPr>
+        <w:t xml:space="preserve">and the other is </w:t>
+      </w:r>
+      <w:r>
+        <w:rPr>
+          <w:rFonts w:ascii="Times New Roman" w:hAnsi="Times New Roman" w:cs="Times New Roman"/>
+          <w:color w:val="548DD4" w:themeColor="text2" w:themeTint="99"/>
+          <w:sz w:val="24"/>
+          <w:szCs w:val="24"/>
+        </w:rPr>
+        <w:t xml:space="preserve">a </w:t>
+      </w:r>
+      <w:r>
+        <w:rPr>
+          <w:rFonts w:ascii="Times New Roman" w:hAnsi="Times New Roman" w:cs="Times New Roman"/>
+          <w:color w:val="548DD4" w:themeColor="text2" w:themeTint="99"/>
+          <w:sz w:val="24"/>
+          <w:szCs w:val="24"/>
+        </w:rPr>
+        <w:t xml:space="preserve">secret </w:t>
+      </w:r>
+      <w:r>
+        <w:rPr>
+          <w:rFonts w:ascii="Times New Roman" w:hAnsi="Times New Roman" w:cs="Times New Roman"/>
+          <w:color w:val="548DD4" w:themeColor="text2" w:themeTint="99"/>
+          <w:sz w:val="24"/>
+          <w:szCs w:val="24"/>
+        </w:rPr>
+        <w:t>private key</w:t>
+      </w:r>
+      <w:r>
+        <w:rPr>
+          <w:rFonts w:ascii="Times New Roman" w:hAnsi="Times New Roman" w:cs="Times New Roman"/>
+          <w:color w:val="548DD4" w:themeColor="text2" w:themeTint="99"/>
+          <w:sz w:val="24"/>
+          <w:szCs w:val="24"/>
+        </w:rPr>
+        <w:t xml:space="preserve"> for decryption</w:t>
+      </w:r>
+      <w:r>
+        <w:rPr>
+          <w:rFonts w:ascii="Times New Roman" w:hAnsi="Times New Roman" w:cs="Times New Roman"/>
+          <w:color w:val="548DD4" w:themeColor="text2" w:themeTint="99"/>
+          <w:sz w:val="24"/>
+          <w:szCs w:val="24"/>
+        </w:rPr>
+        <w:t>.</w:t>
       </w:r>
     </w:p>
     <w:p>
@@ -315,11 +470,6 @@
       <w:r>
         <w:t xml:space="preserve">three broad categories of applications of public-key cryptography. </w:t>
       </w:r>
-    </w:p>
-    <w:p>
-      <w:pPr>
-        <w:jc w:val="both"/>
-      </w:pPr>
       <w:r>
         <w:br/>
       </w:r>
@@ -330,8 +480,14 @@
           <w:ilvl w:val="1"/>
           <w:numId w:val="36"/>
         </w:numPr>
+        <w:tabs>
+          <w:tab w:val="clear" w:pos="1440"/>
+          <w:tab w:val="num" w:pos="360"/>
+        </w:tabs>
+        <w:ind w:left="360"/>
         <w:jc w:val="both"/>
         <w:rPr>
+          <w:color w:val="548DD4" w:themeColor="text2" w:themeTint="99"/>
           <w:lang w:val="en-US"/>
         </w:rPr>
       </w:pPr>
@@ -339,12 +495,14 @@
         <w:rPr>
           <w:b/>
           <w:bCs/>
+          <w:color w:val="548DD4" w:themeColor="text2" w:themeTint="99"/>
           <w:lang w:val="en-US"/>
         </w:rPr>
         <w:t>Encryption/decryption</w:t>
       </w:r>
       <w:r>
         <w:rPr>
+          <w:color w:val="548DD4" w:themeColor="text2" w:themeTint="99"/>
           <w:lang w:val="en-US"/>
         </w:rPr>
         <w:t xml:space="preserve"> (for confidentiality)</w:t>
@@ -356,8 +514,14 @@
           <w:ilvl w:val="1"/>
           <w:numId w:val="36"/>
         </w:numPr>
+        <w:tabs>
+          <w:tab w:val="clear" w:pos="1440"/>
+          <w:tab w:val="num" w:pos="360"/>
+        </w:tabs>
+        <w:ind w:left="360"/>
         <w:jc w:val="both"/>
         <w:rPr>
+          <w:color w:val="548DD4" w:themeColor="text2" w:themeTint="99"/>
           <w:lang w:val="en-US"/>
         </w:rPr>
       </w:pPr>
@@ -365,12 +529,14 @@
         <w:rPr>
           <w:b/>
           <w:bCs/>
+          <w:color w:val="548DD4" w:themeColor="text2" w:themeTint="99"/>
           <w:lang w:val="en-US"/>
         </w:rPr>
         <w:t>Digital signatures</w:t>
       </w:r>
       <w:r>
         <w:rPr>
+          <w:color w:val="548DD4" w:themeColor="text2" w:themeTint="99"/>
           <w:lang w:val="en-US"/>
         </w:rPr>
         <w:t xml:space="preserve"> (for authentication)</w:t>
@@ -382,8 +548,14 @@
           <w:ilvl w:val="1"/>
           <w:numId w:val="36"/>
         </w:numPr>
+        <w:tabs>
+          <w:tab w:val="clear" w:pos="1440"/>
+          <w:tab w:val="num" w:pos="360"/>
+        </w:tabs>
+        <w:ind w:left="360"/>
         <w:jc w:val="both"/>
         <w:rPr>
+          <w:color w:val="548DD4" w:themeColor="text2" w:themeTint="99"/>
           <w:lang w:val="en-US"/>
         </w:rPr>
       </w:pPr>
@@ -391,12 +563,14 @@
         <w:rPr>
           <w:b/>
           <w:bCs/>
+          <w:color w:val="548DD4" w:themeColor="text2" w:themeTint="99"/>
           <w:lang w:val="en-US"/>
         </w:rPr>
         <w:t>Key exchange</w:t>
       </w:r>
       <w:r>
         <w:rPr>
+          <w:color w:val="548DD4" w:themeColor="text2" w:themeTint="99"/>
           <w:lang w:val="en-US"/>
         </w:rPr>
         <w:t xml:space="preserve"> (of session keys)</w:t>
@@ -404,7 +578,6 @@
     </w:p>
     <w:p>
       <w:pPr>
-        <w:ind w:left="1080"/>
         <w:jc w:val="both"/>
       </w:pPr>
     </w:p>
@@ -524,7 +697,23 @@
           <w:sz w:val="24"/>
           <w:szCs w:val="24"/>
         </w:rPr>
-        <w:t xml:space="preserve">to a user Aon a public </w:t>
+        <w:t>to a user A</w:t>
+      </w:r>
+      <w:r>
+        <w:rPr>
+          <w:rFonts w:ascii="Times New Roman" w:hAnsi="Times New Roman" w:cs="Times New Roman"/>
+          <w:sz w:val="24"/>
+          <w:szCs w:val="24"/>
+        </w:rPr>
+        <w:t xml:space="preserve"> </w:t>
+      </w:r>
+      <w:r>
+        <w:rPr>
+          <w:rFonts w:ascii="Times New Roman" w:hAnsi="Times New Roman" w:cs="Times New Roman"/>
+          <w:sz w:val="24"/>
+          <w:szCs w:val="24"/>
+        </w:rPr>
+        <w:t xml:space="preserve">on a public </w:t>
       </w:r>
       <w:r>
         <w:rPr>
@@ -573,17 +762,28 @@
         <w:jc w:val="both"/>
         <w:rPr>
           <w:rFonts w:ascii="Times New Roman" w:hAnsi="Times New Roman" w:cs="Times New Roman"/>
-          <w:sz w:val="24"/>
-          <w:szCs w:val="24"/>
-        </w:rPr>
-      </w:pPr>
-      <w:r>
-        <w:rPr>
-          <w:rFonts w:ascii="Times New Roman" w:hAnsi="Times New Roman" w:cs="Times New Roman"/>
-          <w:sz w:val="24"/>
-          <w:szCs w:val="24"/>
-        </w:rPr>
-        <w:t>B generates a temporary pair of public/private keys</w:t>
+          <w:color w:val="548DD4" w:themeColor="text2" w:themeTint="99"/>
+          <w:sz w:val="24"/>
+          <w:szCs w:val="24"/>
+        </w:rPr>
+      </w:pPr>
+      <w:r>
+        <w:rPr>
+          <w:rFonts w:ascii="Times New Roman" w:hAnsi="Times New Roman" w:cs="Times New Roman"/>
+          <w:color w:val="548DD4" w:themeColor="text2" w:themeTint="99"/>
+          <w:sz w:val="24"/>
+          <w:szCs w:val="24"/>
+        </w:rPr>
+        <w:t>A</w:t>
+      </w:r>
+      <w:r>
+        <w:rPr>
+          <w:rFonts w:ascii="Times New Roman" w:hAnsi="Times New Roman" w:cs="Times New Roman"/>
+          <w:color w:val="548DD4" w:themeColor="text2" w:themeTint="99"/>
+          <w:sz w:val="24"/>
+          <w:szCs w:val="24"/>
+        </w:rPr>
+        <w:t xml:space="preserve"> generates a temporary pair of public/private keys</w:t>
       </w:r>
     </w:p>
     <w:p>
@@ -592,17 +792,46 @@
         <w:jc w:val="both"/>
         <w:rPr>
           <w:rFonts w:ascii="Times New Roman" w:hAnsi="Times New Roman" w:cs="Times New Roman"/>
-          <w:sz w:val="24"/>
-          <w:szCs w:val="24"/>
-        </w:rPr>
-      </w:pPr>
-      <w:r>
-        <w:rPr>
-          <w:rFonts w:ascii="Times New Roman" w:hAnsi="Times New Roman" w:cs="Times New Roman"/>
-          <w:sz w:val="24"/>
-          <w:szCs w:val="24"/>
-        </w:rPr>
-        <w:t>B sends A public key and identity</w:t>
+          <w:color w:val="548DD4" w:themeColor="text2" w:themeTint="99"/>
+          <w:sz w:val="24"/>
+          <w:szCs w:val="24"/>
+        </w:rPr>
+      </w:pPr>
+      <w:r>
+        <w:rPr>
+          <w:rFonts w:ascii="Times New Roman" w:hAnsi="Times New Roman" w:cs="Times New Roman"/>
+          <w:color w:val="548DD4" w:themeColor="text2" w:themeTint="99"/>
+          <w:sz w:val="24"/>
+          <w:szCs w:val="24"/>
+        </w:rPr>
+        <w:t>A</w:t>
+      </w:r>
+      <w:r>
+        <w:rPr>
+          <w:rFonts w:ascii="Times New Roman" w:hAnsi="Times New Roman" w:cs="Times New Roman"/>
+          <w:color w:val="548DD4" w:themeColor="text2" w:themeTint="99"/>
+          <w:sz w:val="24"/>
+          <w:szCs w:val="24"/>
+        </w:rPr>
+        <w:t xml:space="preserve"> sends </w:t>
+      </w:r>
+      <w:r>
+        <w:rPr>
+          <w:rFonts w:ascii="Times New Roman" w:hAnsi="Times New Roman" w:cs="Times New Roman"/>
+          <w:color w:val="548DD4" w:themeColor="text2" w:themeTint="99"/>
+          <w:sz w:val="24"/>
+          <w:szCs w:val="24"/>
+        </w:rPr>
+        <w:t>B</w:t>
+      </w:r>
+      <w:r>
+        <w:rPr>
+          <w:rFonts w:ascii="Times New Roman" w:hAnsi="Times New Roman" w:cs="Times New Roman"/>
+          <w:color w:val="548DD4" w:themeColor="text2" w:themeTint="99"/>
+          <w:sz w:val="24"/>
+          <w:szCs w:val="24"/>
+        </w:rPr>
+        <w:t xml:space="preserve"> public key and identity</w:t>
       </w:r>
     </w:p>
     <w:p>
@@ -611,21 +840,51 @@
         <w:jc w:val="both"/>
         <w:rPr>
           <w:rFonts w:ascii="Times New Roman" w:hAnsi="Times New Roman" w:cs="Times New Roman"/>
-          <w:sz w:val="24"/>
-          <w:szCs w:val="24"/>
-        </w:rPr>
-      </w:pPr>
-      <w:r>
-        <w:rPr>
-          <w:rFonts w:ascii="Times New Roman" w:hAnsi="Times New Roman" w:cs="Times New Roman"/>
-          <w:sz w:val="24"/>
-          <w:szCs w:val="24"/>
-        </w:rPr>
-        <w:t>A generates session key and sends it back to B us</w:t>
-      </w:r>
-      <w:r>
-        <w:rPr>
-          <w:rFonts w:ascii="Times New Roman" w:hAnsi="Times New Roman" w:cs="Times New Roman"/>
+          <w:color w:val="548DD4" w:themeColor="text2" w:themeTint="99"/>
+          <w:sz w:val="24"/>
+          <w:szCs w:val="24"/>
+        </w:rPr>
+      </w:pPr>
+      <w:r>
+        <w:rPr>
+          <w:rFonts w:ascii="Times New Roman" w:hAnsi="Times New Roman" w:cs="Times New Roman"/>
+          <w:color w:val="548DD4" w:themeColor="text2" w:themeTint="99"/>
+          <w:sz w:val="24"/>
+          <w:szCs w:val="24"/>
+        </w:rPr>
+        <w:t>B</w:t>
+      </w:r>
+      <w:r>
+        <w:rPr>
+          <w:rFonts w:ascii="Times New Roman" w:hAnsi="Times New Roman" w:cs="Times New Roman"/>
+          <w:color w:val="548DD4" w:themeColor="text2" w:themeTint="99"/>
+          <w:sz w:val="24"/>
+          <w:szCs w:val="24"/>
+        </w:rPr>
+        <w:t xml:space="preserve"> generates se</w:t>
+      </w:r>
+      <w:r>
+        <w:rPr>
+          <w:rFonts w:ascii="Times New Roman" w:hAnsi="Times New Roman" w:cs="Times New Roman"/>
+          <w:color w:val="548DD4" w:themeColor="text2" w:themeTint="99"/>
+          <w:sz w:val="24"/>
+          <w:szCs w:val="24"/>
+        </w:rPr>
+        <w:t>ssion key and sends it back to A</w:t>
+      </w:r>
+      <w:r>
+        <w:rPr>
+          <w:rFonts w:ascii="Times New Roman" w:hAnsi="Times New Roman" w:cs="Times New Roman"/>
+          <w:color w:val="548DD4" w:themeColor="text2" w:themeTint="99"/>
+          <w:sz w:val="24"/>
+          <w:szCs w:val="24"/>
+        </w:rPr>
+        <w:t xml:space="preserve"> us</w:t>
+      </w:r>
+      <w:r>
+        <w:rPr>
+          <w:rFonts w:ascii="Times New Roman" w:hAnsi="Times New Roman" w:cs="Times New Roman"/>
+          <w:color w:val="548DD4" w:themeColor="text2" w:themeTint="99"/>
           <w:sz w:val="24"/>
           <w:szCs w:val="24"/>
         </w:rPr>
@@ -638,17 +897,28 @@
         <w:jc w:val="both"/>
         <w:rPr>
           <w:rFonts w:ascii="Times New Roman" w:hAnsi="Times New Roman" w:cs="Times New Roman"/>
-          <w:sz w:val="24"/>
-          <w:szCs w:val="24"/>
-        </w:rPr>
-      </w:pPr>
-      <w:r>
-        <w:rPr>
-          <w:rFonts w:ascii="Times New Roman" w:hAnsi="Times New Roman" w:cs="Times New Roman"/>
-          <w:sz w:val="24"/>
-          <w:szCs w:val="24"/>
-        </w:rPr>
-        <w:t>B decrypts the session key using the private key generated in step 1</w:t>
+          <w:color w:val="548DD4" w:themeColor="text2" w:themeTint="99"/>
+          <w:sz w:val="24"/>
+          <w:szCs w:val="24"/>
+        </w:rPr>
+      </w:pPr>
+      <w:r>
+        <w:rPr>
+          <w:rFonts w:ascii="Times New Roman" w:hAnsi="Times New Roman" w:cs="Times New Roman"/>
+          <w:color w:val="548DD4" w:themeColor="text2" w:themeTint="99"/>
+          <w:sz w:val="24"/>
+          <w:szCs w:val="24"/>
+        </w:rPr>
+        <w:t>A</w:t>
+      </w:r>
+      <w:r>
+        <w:rPr>
+          <w:rFonts w:ascii="Times New Roman" w:hAnsi="Times New Roman" w:cs="Times New Roman"/>
+          <w:color w:val="548DD4" w:themeColor="text2" w:themeTint="99"/>
+          <w:sz w:val="24"/>
+          <w:szCs w:val="24"/>
+        </w:rPr>
+        <w:t xml:space="preserve"> decrypts the session key using the private key generated in step 1</w:t>
       </w:r>
     </w:p>
     <w:p>
@@ -691,13 +961,15 @@
         <w:jc w:val="both"/>
         <w:rPr>
           <w:rFonts w:ascii="Times New Roman" w:hAnsi="Times New Roman" w:cs="Times New Roman"/>
-          <w:sz w:val="24"/>
-          <w:szCs w:val="24"/>
-        </w:rPr>
-      </w:pPr>
-      <w:r>
-        <w:rPr>
-          <w:rFonts w:ascii="Times New Roman" w:hAnsi="Times New Roman" w:cs="Times New Roman"/>
+          <w:color w:val="548DD4" w:themeColor="text2" w:themeTint="99"/>
+          <w:sz w:val="24"/>
+          <w:szCs w:val="24"/>
+        </w:rPr>
+      </w:pPr>
+      <w:r>
+        <w:rPr>
+          <w:rFonts w:ascii="Times New Roman" w:hAnsi="Times New Roman" w:cs="Times New Roman"/>
+          <w:color w:val="548DD4" w:themeColor="text2" w:themeTint="99"/>
           <w:sz w:val="24"/>
           <w:szCs w:val="24"/>
         </w:rPr>
@@ -706,10 +978,20 @@
       <w:r>
         <w:rPr>
           <w:rFonts w:ascii="Times New Roman" w:hAnsi="Times New Roman" w:cs="Times New Roman"/>
-          <w:sz w:val="24"/>
-          <w:szCs w:val="24"/>
-        </w:rPr>
-        <w:t xml:space="preserve">it uses both a public and private key. If an attacker knows the encryption algorithm and public key they must also have access to the private key in order to decrypt the message. </w:t>
+          <w:color w:val="548DD4" w:themeColor="text2" w:themeTint="99"/>
+          <w:sz w:val="24"/>
+          <w:szCs w:val="24"/>
+        </w:rPr>
+        <w:t>it uses both a public and private key. If an attacker knows the encryption algorithm and public key they must also have access to the private key i</w:t>
+      </w:r>
+      <w:r>
+        <w:rPr>
+          <w:rFonts w:ascii="Times New Roman" w:hAnsi="Times New Roman" w:cs="Times New Roman"/>
+          <w:color w:val="548DD4" w:themeColor="text2" w:themeTint="99"/>
+          <w:sz w:val="24"/>
+          <w:szCs w:val="24"/>
+        </w:rPr>
+        <w:t>n order to decrypt the message.</w:t>
       </w:r>
     </w:p>
     <w:p>
@@ -732,20 +1014,28 @@
       </w:r>
     </w:p>
     <w:p>
-      <w:r>
+      <w:pPr>
+        <w:rPr>
+          <w:color w:val="548DD4" w:themeColor="text2" w:themeTint="99"/>
+        </w:rPr>
+      </w:pPr>
+      <w:r>
+        <w:rPr>
+          <w:color w:val="548DD4" w:themeColor="text2" w:themeTint="99"/>
+        </w:rPr>
         <w:t>Public keys and private keys play different roles in asymmetric encryption. Public keys are genera</w:t>
       </w:r>
       <w:r>
-        <w:t xml:space="preserve">ted and made available publicly. </w:t>
-      </w:r>
-      <w:r>
-        <w:t>I</w:t>
-      </w:r>
-      <w:r>
-        <w:t>ndividuals with access to the private key can decrypt the actual message</w:t>
-      </w:r>
-      <w:r>
-        <w:t xml:space="preserve"> and authenticate message. </w:t>
+        <w:rPr>
+          <w:color w:val="548DD4" w:themeColor="text2" w:themeTint="99"/>
+        </w:rPr>
+        <w:t>ted and made available publicly</w:t>
+      </w:r>
+      <w:r>
+        <w:rPr>
+          <w:color w:val="548DD4" w:themeColor="text2" w:themeTint="99"/>
+        </w:rPr>
+        <w:t xml:space="preserve"> for people to encrypt messages (confidentiality). A private key allows someone to sign a message using a digital signature which provides authentication (the user is who they claim they are). The digital signature can be checked against the public key so those who do not have access to the public key can verify digital signatures.</w:t>
       </w:r>
     </w:p>
     <w:p>
@@ -767,10 +1057,62 @@
     <w:p>
       <w:pPr>
         <w:pStyle w:val="ListParagraph"/>
+        <w:ind w:left="0"/>
+        <w:rPr>
+          <w:color w:val="548DD4" w:themeColor="text2" w:themeTint="99"/>
+        </w:rPr>
       </w:pPr>
       <w:r>
         <w:br/>
-        <w:t xml:space="preserve">RSA could potentially replace AES. It is more important to focus on the usability </w:t>
+      </w:r>
+      <w:r>
+        <w:rPr>
+          <w:color w:val="548DD4" w:themeColor="text2" w:themeTint="99"/>
+        </w:rPr>
+        <w:t xml:space="preserve">RSA could potentially replace AES. It </w:t>
+      </w:r>
+      <w:r>
+        <w:rPr>
+          <w:color w:val="548DD4" w:themeColor="text2" w:themeTint="99"/>
+        </w:rPr>
+        <w:t xml:space="preserve">depends on the situation which is most applicable. For example if you are encrypting files locally on your computer AES should could be sufficient for encrypting/decrypting. </w:t>
+      </w:r>
+      <w:r>
+        <w:rPr>
+          <w:color w:val="548DD4" w:themeColor="text2" w:themeTint="99"/>
+        </w:rPr>
+        <w:br/>
+      </w:r>
+      <w:r>
+        <w:rPr>
+          <w:color w:val="548DD4" w:themeColor="text2" w:themeTint="99"/>
+        </w:rPr>
+        <w:br/>
+        <w:t xml:space="preserve">If communicating with many different people RSA would be a better mechanism to use because it only requires a single generated public/private key. While AES on the other hand would require a symmetric key generated for every communication channel which could get computationally expensive if dealing with a large number of people. </w:t>
+      </w:r>
+    </w:p>
+    <w:p>
+      <w:pPr>
+        <w:pStyle w:val="ListParagraph"/>
+        <w:ind w:left="0"/>
+        <w:rPr>
+          <w:color w:val="548DD4" w:themeColor="text2" w:themeTint="99"/>
+        </w:rPr>
+      </w:pPr>
+    </w:p>
+    <w:p>
+      <w:pPr>
+        <w:pStyle w:val="ListParagraph"/>
+        <w:ind w:left="0"/>
+        <w:rPr>
+          <w:color w:val="548DD4" w:themeColor="text2" w:themeTint="99"/>
+        </w:rPr>
+      </w:pPr>
+      <w:r>
+        <w:rPr>
+          <w:color w:val="548DD4" w:themeColor="text2" w:themeTint="99"/>
+        </w:rPr>
+        <w:t xml:space="preserve">AES is more secure because only a single individual/entity has access to the private key. In symmetric encryption there are 2 possible places where the key could potentially be stolen – from the sender AND the receiver. Trusting the receiver to have the same security in place as the sender may be a naive assumption and potential security risk. </w:t>
       </w:r>
     </w:p>
     <w:p>
@@ -787,6 +1129,7 @@
           <w:szCs w:val="24"/>
         </w:rPr>
       </w:pPr>
+      <w:proofErr w:type="spellStart"/>
       <w:r>
         <w:rPr>
           <w:rFonts w:ascii="Times New Roman" w:hAnsi="Times New Roman" w:cs="Times New Roman"/>
@@ -801,7 +1144,16 @@
           <w:sz w:val="24"/>
           <w:szCs w:val="24"/>
         </w:rPr>
-        <w:t xml:space="preserve">the lecture notes </w:t>
+        <w:t>the</w:t>
+      </w:r>
+      <w:proofErr w:type="spellEnd"/>
+      <w:r>
+        <w:rPr>
+          <w:rFonts w:ascii="Times New Roman" w:hAnsi="Times New Roman" w:cs="Times New Roman"/>
+          <w:sz w:val="24"/>
+          <w:szCs w:val="24"/>
+        </w:rPr>
+        <w:t xml:space="preserve"> lecture notes </w:t>
       </w:r>
       <w:r>
         <w:rPr>
@@ -811,13 +1163,23 @@
         </w:rPr>
         <w:t xml:space="preserve">on </w:t>
       </w:r>
-      <w:r>
-        <w:rPr>
-          <w:rFonts w:ascii="Times New Roman" w:hAnsi="Times New Roman" w:cs="Times New Roman"/>
-          <w:sz w:val="24"/>
-          <w:szCs w:val="24"/>
-        </w:rPr>
-        <w:t>Diffie-He</w:t>
+      <w:proofErr w:type="spellStart"/>
+      <w:r>
+        <w:rPr>
+          <w:rFonts w:ascii="Times New Roman" w:hAnsi="Times New Roman" w:cs="Times New Roman"/>
+          <w:sz w:val="24"/>
+          <w:szCs w:val="24"/>
+        </w:rPr>
+        <w:t>Diffie</w:t>
+      </w:r>
+      <w:proofErr w:type="spellEnd"/>
+      <w:r>
+        <w:rPr>
+          <w:rFonts w:ascii="Times New Roman" w:hAnsi="Times New Roman" w:cs="Times New Roman"/>
+          <w:sz w:val="24"/>
+          <w:szCs w:val="24"/>
+        </w:rPr>
+        <w:t>-He</w:t>
       </w:r>
       <w:r>
         <w:rPr>
@@ -848,9 +1210,11 @@
       <w:r>
         <w:t xml:space="preserve">Use a prime, </w:t>
       </w:r>
+      <w:proofErr w:type="spellStart"/>
       <w:r>
         <w:t>say</w:t>
       </w:r>
+      <w:proofErr w:type="gramStart"/>
       <w:r>
         <w:t>,</w:t>
       </w:r>
@@ -860,6 +1224,8 @@
         </w:rPr>
         <w:t>q</w:t>
       </w:r>
+      <w:proofErr w:type="spellEnd"/>
+      <w:proofErr w:type="gramEnd"/>
       <w:r>
         <w:t>=</w:t>
       </w:r>
@@ -888,7 +1254,15 @@
         <w:t xml:space="preserve"> to exchange a shared secret session key</w:t>
       </w:r>
       <w:r>
-        <w:t xml:space="preserve">. For an example you canassume that Users A and B have selected their </w:t>
+        <w:t xml:space="preserve">. For an example you </w:t>
+      </w:r>
+      <w:proofErr w:type="spellStart"/>
+      <w:r>
+        <w:t>canassume</w:t>
+      </w:r>
+      <w:proofErr w:type="spellEnd"/>
+      <w:r>
+        <w:t xml:space="preserve"> that Users A and B have selected their </w:t>
       </w:r>
       <w:r>
         <w:t xml:space="preserve">secret keys </w:t>
@@ -947,17 +1321,20 @@
         <w:spacing w:before="100" w:beforeAutospacing="1" w:after="100" w:afterAutospacing="1"/>
         <w:rPr>
           <w:rStyle w:val="code"/>
+          <w:color w:val="548DD4" w:themeColor="text2" w:themeTint="99"/>
         </w:rPr>
       </w:pPr>
       <w:r>
         <w:rPr>
           <w:rStyle w:val="code"/>
+          <w:color w:val="548DD4" w:themeColor="text2" w:themeTint="99"/>
         </w:rPr>
         <w:t>Y</w:t>
       </w:r>
       <w:r>
         <w:rPr>
           <w:rStyle w:val="code"/>
+          <w:color w:val="548DD4" w:themeColor="text2" w:themeTint="99"/>
           <w:vertAlign w:val="subscript"/>
         </w:rPr>
         <w:t xml:space="preserve">A </w:t>
@@ -965,18 +1342,21 @@
       <w:r>
         <w:rPr>
           <w:rStyle w:val="code"/>
+          <w:color w:val="548DD4" w:themeColor="text2" w:themeTint="99"/>
         </w:rPr>
         <w:t>=</w:t>
       </w:r>
       <w:r>
         <w:rPr>
           <w:rStyle w:val="code"/>
+          <w:color w:val="548DD4" w:themeColor="text2" w:themeTint="99"/>
         </w:rPr>
         <w:t>3</w:t>
       </w:r>
       <w:r>
         <w:rPr>
           <w:rStyle w:val="code"/>
+          <w:color w:val="548DD4" w:themeColor="text2" w:themeTint="99"/>
           <w:vertAlign w:val="superscript"/>
         </w:rPr>
         <w:t>10</w:t>
@@ -984,18 +1364,23 @@
       <w:r>
         <w:rPr>
           <w:rStyle w:val="code"/>
-        </w:rPr>
-        <w:t xml:space="preserve">mod </w:t>
-      </w:r>
+          <w:color w:val="548DD4" w:themeColor="text2" w:themeTint="99"/>
+        </w:rPr>
+        <w:t>mod (23</w:t>
+      </w:r>
+      <w:proofErr w:type="gramStart"/>
       <w:r>
         <w:rPr>
           <w:rStyle w:val="code"/>
-        </w:rPr>
-        <w:t>(23)</w:t>
-      </w:r>
+          <w:color w:val="548DD4" w:themeColor="text2" w:themeTint="99"/>
+        </w:rPr>
+        <w:t>)</w:t>
+      </w:r>
+      <w:proofErr w:type="gramEnd"/>
       <w:r>
         <w:rPr>
           <w:rStyle w:val="code"/>
+          <w:color w:val="548DD4" w:themeColor="text2" w:themeTint="99"/>
         </w:rPr>
         <w:br/>
         <w:t>Y</w:t>
@@ -1003,6 +1388,7 @@
       <w:r>
         <w:rPr>
           <w:rStyle w:val="code"/>
+          <w:color w:val="548DD4" w:themeColor="text2" w:themeTint="99"/>
           <w:vertAlign w:val="subscript"/>
         </w:rPr>
         <w:t>A</w:t>
@@ -1010,68 +1396,72 @@
       <w:r>
         <w:rPr>
           <w:rStyle w:val="code"/>
-        </w:rPr>
-        <w:t xml:space="preserve">= </w:t>
+          <w:color w:val="548DD4" w:themeColor="text2" w:themeTint="99"/>
+        </w:rPr>
+        <w:t>= 8</w:t>
       </w:r>
       <w:r>
         <w:rPr>
           <w:rStyle w:val="code"/>
-        </w:rPr>
-        <w:t>8</w:t>
+          <w:color w:val="548DD4" w:themeColor="text2" w:themeTint="99"/>
+        </w:rPr>
+        <w:br/>
       </w:r>
       <w:r>
         <w:rPr>
           <w:rStyle w:val="code"/>
+          <w:color w:val="548DD4" w:themeColor="text2" w:themeTint="99"/>
         </w:rPr>
         <w:br/>
       </w:r>
       <w:r>
         <w:rPr>
           <w:rStyle w:val="code"/>
-        </w:rPr>
-        <w:br/>
+          <w:color w:val="548DD4" w:themeColor="text2" w:themeTint="99"/>
+        </w:rPr>
+        <w:t>Y</w:t>
       </w:r>
       <w:r>
         <w:rPr>
           <w:rStyle w:val="code"/>
-        </w:rPr>
-        <w:t>Y</w:t>
+          <w:color w:val="548DD4" w:themeColor="text2" w:themeTint="99"/>
+          <w:vertAlign w:val="subscript"/>
+        </w:rPr>
+        <w:t>B</w:t>
       </w:r>
       <w:r>
         <w:rPr>
           <w:rStyle w:val="code"/>
-          <w:vertAlign w:val="subscript"/>
-        </w:rPr>
-        <w:t>B</w:t>
+          <w:color w:val="548DD4" w:themeColor="text2" w:themeTint="99"/>
+        </w:rPr>
+        <w:t>=</w:t>
       </w:r>
       <w:r>
         <w:rPr>
           <w:rStyle w:val="code"/>
-        </w:rPr>
-        <w:t>=</w:t>
+          <w:color w:val="548DD4" w:themeColor="text2" w:themeTint="99"/>
+        </w:rPr>
+        <w:t xml:space="preserve"> 8</w:t>
       </w:r>
       <w:r>
         <w:rPr>
           <w:rStyle w:val="code"/>
-        </w:rPr>
-        <w:t xml:space="preserve"> 8</w:t>
+          <w:color w:val="548DD4" w:themeColor="text2" w:themeTint="99"/>
+          <w:vertAlign w:val="superscript"/>
+        </w:rPr>
+        <w:t>11</w:t>
       </w:r>
       <w:r>
         <w:rPr>
           <w:rStyle w:val="code"/>
-          <w:vertAlign w:val="superscript"/>
-        </w:rPr>
-        <w:t>11</w:t>
+          <w:color w:val="548DD4" w:themeColor="text2" w:themeTint="99"/>
+        </w:rPr>
+        <w:t xml:space="preserve"> mod 23</w:t>
       </w:r>
       <w:r>
         <w:rPr>
           <w:rStyle w:val="code"/>
-        </w:rPr>
-        <w:t xml:space="preserve"> mod 23</w:t>
-      </w:r>
-      <w:r>
-        <w:rPr>
-          <w:rStyle w:val="code"/>
+          <w:color w:val="548DD4" w:themeColor="text2" w:themeTint="99"/>
         </w:rPr>
         <w:br/>
         <w:t>Y</w:t>
@@ -1079,6 +1469,7 @@
       <w:r>
         <w:rPr>
           <w:rStyle w:val="code"/>
+          <w:color w:val="548DD4" w:themeColor="text2" w:themeTint="99"/>
           <w:vertAlign w:val="subscript"/>
         </w:rPr>
         <w:t>B</w:t>
@@ -1086,14 +1477,9 @@
       <w:r>
         <w:rPr>
           <w:rStyle w:val="code"/>
-        </w:rPr>
-        <w:t>=</w:t>
-      </w:r>
-      <w:r>
-        <w:rPr>
-          <w:rStyle w:val="code"/>
-        </w:rPr>
-        <w:t xml:space="preserve"> 1</w:t>
+          <w:color w:val="548DD4" w:themeColor="text2" w:themeTint="99"/>
+        </w:rPr>
+        <w:t>= 1</w:t>
       </w:r>
     </w:p>
     <w:p>
@@ -1101,108 +1487,35 @@
         <w:pStyle w:val="NormalWeb"/>
         <w:rPr>
           <w:rFonts w:ascii="Times New Roman" w:hAnsi="Times New Roman" w:cs="Times New Roman"/>
-          <w:color w:val="000000"/>
-          <w:sz w:val="24"/>
-          <w:szCs w:val="24"/>
-        </w:rPr>
-      </w:pPr>
-      <w:r>
-        <w:rPr>
-          <w:rFonts w:ascii="Times New Roman" w:hAnsi="Times New Roman" w:cs="Times New Roman"/>
-          <w:color w:val="000000"/>
-          <w:sz w:val="24"/>
-          <w:szCs w:val="24"/>
-        </w:rPr>
-        <w:t xml:space="preserve">Compute </w:t>
-      </w:r>
-      <w:r>
-        <w:rPr>
-          <w:rFonts w:ascii="Times New Roman" w:hAnsi="Times New Roman" w:cs="Times New Roman"/>
-          <w:color w:val="000000"/>
-          <w:sz w:val="24"/>
-          <w:szCs w:val="24"/>
-        </w:rPr>
-        <w:t xml:space="preserve">Shared Session </w:t>
-      </w:r>
-      <w:r>
-        <w:rPr>
-          <w:rFonts w:ascii="Times New Roman" w:hAnsi="Times New Roman" w:cs="Times New Roman"/>
-          <w:color w:val="000000"/>
-          <w:sz w:val="24"/>
-          <w:szCs w:val="24"/>
-        </w:rPr>
-        <w:t>Keys:</w:t>
-      </w:r>
-      <w:r>
-        <w:rPr>
-          <w:rFonts w:ascii="Times New Roman" w:hAnsi="Times New Roman" w:cs="Times New Roman"/>
-          <w:color w:val="000000"/>
-          <w:sz w:val="24"/>
-          <w:szCs w:val="24"/>
-        </w:rPr>
-        <w:br/>
-      </w:r>
-      <w:r>
-        <w:rPr>
-          <w:rFonts w:ascii="Times New Roman" w:hAnsi="Times New Roman" w:cs="Times New Roman"/>
-          <w:color w:val="000000"/>
-          <w:sz w:val="24"/>
-          <w:szCs w:val="24"/>
-        </w:rPr>
-        <w:t>K</w:t>
-      </w:r>
-      <w:r>
-        <w:rPr>
-          <w:rFonts w:ascii="Times New Roman" w:hAnsi="Times New Roman" w:cs="Times New Roman"/>
-          <w:color w:val="000000"/>
-          <w:sz w:val="24"/>
-          <w:szCs w:val="24"/>
-          <w:vertAlign w:val="subscript"/>
-        </w:rPr>
-        <w:t>AB</w:t>
-      </w:r>
-      <w:r>
-        <w:rPr>
-          <w:rFonts w:ascii="Times New Roman" w:hAnsi="Times New Roman" w:cs="Times New Roman"/>
-          <w:color w:val="000000"/>
-          <w:sz w:val="24"/>
-          <w:szCs w:val="24"/>
-        </w:rPr>
-        <w:t>= Y</w:t>
-      </w:r>
-      <w:r>
-        <w:rPr>
-          <w:rFonts w:ascii="Times New Roman" w:hAnsi="Times New Roman" w:cs="Times New Roman"/>
-          <w:color w:val="000000"/>
-          <w:sz w:val="24"/>
-          <w:szCs w:val="24"/>
-          <w:vertAlign w:val="subscript"/>
-        </w:rPr>
-        <w:t>B</w:t>
-      </w:r>
-      <w:r>
-        <w:rPr>
-          <w:rFonts w:ascii="Times New Roman" w:hAnsi="Times New Roman" w:cs="Times New Roman"/>
-          <w:color w:val="000000"/>
-          <w:sz w:val="24"/>
-          <w:szCs w:val="24"/>
-          <w:vertAlign w:val="superscript"/>
-        </w:rPr>
-        <w:t>XA</w:t>
-      </w:r>
-      <w:r>
-        <w:rPr>
-          <w:rFonts w:ascii="Times New Roman" w:hAnsi="Times New Roman" w:cs="Times New Roman"/>
-          <w:color w:val="000000"/>
-          <w:sz w:val="24"/>
-          <w:szCs w:val="24"/>
-        </w:rPr>
-        <w:t xml:space="preserve"> mod (23)</w:t>
-      </w:r>
-      <w:r>
-        <w:rPr>
-          <w:rFonts w:ascii="Times New Roman" w:hAnsi="Times New Roman" w:cs="Times New Roman"/>
-          <w:color w:val="000000"/>
+          <w:color w:val="548DD4" w:themeColor="text2" w:themeTint="99"/>
+          <w:sz w:val="24"/>
+          <w:szCs w:val="24"/>
+        </w:rPr>
+      </w:pPr>
+      <w:r>
+        <w:rPr>
+          <w:rFonts w:ascii="Times New Roman" w:hAnsi="Times New Roman" w:cs="Times New Roman"/>
+          <w:color w:val="548DD4" w:themeColor="text2" w:themeTint="99"/>
+          <w:sz w:val="24"/>
+          <w:szCs w:val="24"/>
+        </w:rPr>
+        <w:t>Compute Shared Session Keys</w:t>
+      </w:r>
+      <w:proofErr w:type="gramStart"/>
+      <w:r>
+        <w:rPr>
+          <w:rFonts w:ascii="Times New Roman" w:hAnsi="Times New Roman" w:cs="Times New Roman"/>
+          <w:color w:val="548DD4" w:themeColor="text2" w:themeTint="99"/>
+          <w:sz w:val="24"/>
+          <w:szCs w:val="24"/>
+        </w:rPr>
+        <w:t>:</w:t>
+      </w:r>
+      <w:proofErr w:type="gramEnd"/>
+      <w:r>
+        <w:rPr>
+          <w:rFonts w:ascii="Times New Roman" w:hAnsi="Times New Roman" w:cs="Times New Roman"/>
+          <w:color w:val="548DD4" w:themeColor="text2" w:themeTint="99"/>
           <w:sz w:val="24"/>
           <w:szCs w:val="24"/>
         </w:rPr>
@@ -1212,7 +1525,7 @@
       <w:r>
         <w:rPr>
           <w:rFonts w:ascii="Times New Roman" w:hAnsi="Times New Roman" w:cs="Times New Roman"/>
-          <w:color w:val="000000"/>
+          <w:color w:val="548DD4" w:themeColor="text2" w:themeTint="99"/>
           <w:sz w:val="24"/>
           <w:szCs w:val="24"/>
           <w:vertAlign w:val="subscript"/>
@@ -1222,26 +1535,36 @@
       <w:r>
         <w:rPr>
           <w:rFonts w:ascii="Times New Roman" w:hAnsi="Times New Roman" w:cs="Times New Roman"/>
-          <w:color w:val="000000"/>
-          <w:sz w:val="24"/>
-          <w:szCs w:val="24"/>
-        </w:rPr>
-        <w:t>= 1</w:t>
-      </w:r>
-      <w:r>
-        <w:rPr>
-          <w:rFonts w:ascii="Times New Roman" w:hAnsi="Times New Roman" w:cs="Times New Roman"/>
-          <w:color w:val="000000"/>
+          <w:color w:val="548DD4" w:themeColor="text2" w:themeTint="99"/>
+          <w:sz w:val="24"/>
+          <w:szCs w:val="24"/>
+        </w:rPr>
+        <w:t>= Y</w:t>
+      </w:r>
+      <w:r>
+        <w:rPr>
+          <w:rFonts w:ascii="Times New Roman" w:hAnsi="Times New Roman" w:cs="Times New Roman"/>
+          <w:color w:val="548DD4" w:themeColor="text2" w:themeTint="99"/>
+          <w:sz w:val="24"/>
+          <w:szCs w:val="24"/>
+          <w:vertAlign w:val="subscript"/>
+        </w:rPr>
+        <w:t>B</w:t>
+      </w:r>
+      <w:r>
+        <w:rPr>
+          <w:rFonts w:ascii="Times New Roman" w:hAnsi="Times New Roman" w:cs="Times New Roman"/>
+          <w:color w:val="548DD4" w:themeColor="text2" w:themeTint="99"/>
           <w:sz w:val="24"/>
           <w:szCs w:val="24"/>
           <w:vertAlign w:val="superscript"/>
         </w:rPr>
-        <w:t>10</w:t>
-      </w:r>
-      <w:r>
-        <w:rPr>
-          <w:rFonts w:ascii="Times New Roman" w:hAnsi="Times New Roman" w:cs="Times New Roman"/>
-          <w:color w:val="000000"/>
+        <w:t>XA</w:t>
+      </w:r>
+      <w:r>
+        <w:rPr>
+          <w:rFonts w:ascii="Times New Roman" w:hAnsi="Times New Roman" w:cs="Times New Roman"/>
+          <w:color w:val="548DD4" w:themeColor="text2" w:themeTint="99"/>
           <w:sz w:val="24"/>
           <w:szCs w:val="24"/>
         </w:rPr>
@@ -1250,7 +1573,7 @@
       <w:r>
         <w:rPr>
           <w:rFonts w:ascii="Times New Roman" w:hAnsi="Times New Roman" w:cs="Times New Roman"/>
-          <w:color w:val="000000"/>
+          <w:color w:val="548DD4" w:themeColor="text2" w:themeTint="99"/>
           <w:sz w:val="24"/>
           <w:szCs w:val="24"/>
         </w:rPr>
@@ -1260,7 +1583,7 @@
       <w:r>
         <w:rPr>
           <w:rFonts w:ascii="Times New Roman" w:hAnsi="Times New Roman" w:cs="Times New Roman"/>
-          <w:color w:val="000000"/>
+          <w:color w:val="548DD4" w:themeColor="text2" w:themeTint="99"/>
           <w:sz w:val="24"/>
           <w:szCs w:val="24"/>
           <w:vertAlign w:val="subscript"/>
@@ -1270,7 +1593,7 @@
       <w:r>
         <w:rPr>
           <w:rFonts w:ascii="Times New Roman" w:hAnsi="Times New Roman" w:cs="Times New Roman"/>
-          <w:color w:val="000000"/>
+          <w:color w:val="548DD4" w:themeColor="text2" w:themeTint="99"/>
           <w:sz w:val="24"/>
           <w:szCs w:val="24"/>
         </w:rPr>
@@ -1279,75 +1602,17 @@
       <w:r>
         <w:rPr>
           <w:rFonts w:ascii="Times New Roman" w:hAnsi="Times New Roman" w:cs="Times New Roman"/>
-          <w:color w:val="000000"/>
+          <w:color w:val="548DD4" w:themeColor="text2" w:themeTint="99"/>
           <w:sz w:val="24"/>
           <w:szCs w:val="24"/>
           <w:vertAlign w:val="superscript"/>
         </w:rPr>
-        <w:br/>
-      </w:r>
-      <w:r>
-        <w:rPr>
-          <w:rFonts w:ascii="Times New Roman" w:hAnsi="Times New Roman" w:cs="Times New Roman"/>
-          <w:color w:val="000000"/>
-          <w:sz w:val="24"/>
-          <w:szCs w:val="24"/>
-          <w:vertAlign w:val="superscript"/>
-        </w:rPr>
-        <w:br/>
-      </w:r>
-      <w:r>
-        <w:rPr>
-          <w:rFonts w:ascii="Times New Roman" w:hAnsi="Times New Roman" w:cs="Times New Roman"/>
-          <w:color w:val="000000"/>
-          <w:sz w:val="24"/>
-          <w:szCs w:val="24"/>
-        </w:rPr>
-        <w:t>K</w:t>
-      </w:r>
-      <w:r>
-        <w:rPr>
-          <w:rFonts w:ascii="Times New Roman" w:hAnsi="Times New Roman" w:cs="Times New Roman"/>
-          <w:color w:val="000000"/>
-          <w:sz w:val="24"/>
-          <w:szCs w:val="24"/>
-          <w:vertAlign w:val="subscript"/>
-        </w:rPr>
-        <w:t>AB</w:t>
-      </w:r>
-      <w:r>
-        <w:rPr>
-          <w:rFonts w:ascii="Times New Roman" w:hAnsi="Times New Roman" w:cs="Times New Roman"/>
-          <w:color w:val="000000"/>
-          <w:sz w:val="24"/>
-          <w:szCs w:val="24"/>
-        </w:rPr>
-        <w:t>= Y</w:t>
-      </w:r>
-      <w:r>
-        <w:rPr>
-          <w:rFonts w:ascii="Times New Roman" w:hAnsi="Times New Roman" w:cs="Times New Roman"/>
-          <w:color w:val="000000"/>
-          <w:sz w:val="24"/>
-          <w:szCs w:val="24"/>
-          <w:vertAlign w:val="subscript"/>
-        </w:rPr>
-        <w:t>A</w:t>
-      </w:r>
-      <w:r>
-        <w:rPr>
-          <w:rFonts w:ascii="Times New Roman" w:hAnsi="Times New Roman" w:cs="Times New Roman"/>
-          <w:color w:val="000000"/>
-          <w:sz w:val="24"/>
-          <w:szCs w:val="24"/>
-          <w:vertAlign w:val="superscript"/>
-        </w:rPr>
-        <w:t>XB</w:t>
-      </w:r>
-      <w:r>
-        <w:rPr>
-          <w:rFonts w:ascii="Times New Roman" w:hAnsi="Times New Roman" w:cs="Times New Roman"/>
-          <w:color w:val="000000"/>
+        <w:t>10</w:t>
+      </w:r>
+      <w:r>
+        <w:rPr>
+          <w:rFonts w:ascii="Times New Roman" w:hAnsi="Times New Roman" w:cs="Times New Roman"/>
+          <w:color w:val="548DD4" w:themeColor="text2" w:themeTint="99"/>
           <w:sz w:val="24"/>
           <w:szCs w:val="24"/>
         </w:rPr>
@@ -1356,7 +1621,7 @@
       <w:r>
         <w:rPr>
           <w:rFonts w:ascii="Times New Roman" w:hAnsi="Times New Roman" w:cs="Times New Roman"/>
-          <w:color w:val="000000"/>
+          <w:color w:val="548DD4" w:themeColor="text2" w:themeTint="99"/>
           <w:sz w:val="24"/>
           <w:szCs w:val="24"/>
         </w:rPr>
@@ -1366,7 +1631,7 @@
       <w:r>
         <w:rPr>
           <w:rFonts w:ascii="Times New Roman" w:hAnsi="Times New Roman" w:cs="Times New Roman"/>
-          <w:color w:val="000000"/>
+          <w:color w:val="548DD4" w:themeColor="text2" w:themeTint="99"/>
           <w:sz w:val="24"/>
           <w:szCs w:val="24"/>
           <w:vertAlign w:val="subscript"/>
@@ -1376,26 +1641,85 @@
       <w:r>
         <w:rPr>
           <w:rFonts w:ascii="Times New Roman" w:hAnsi="Times New Roman" w:cs="Times New Roman"/>
-          <w:color w:val="000000"/>
-          <w:sz w:val="24"/>
-          <w:szCs w:val="24"/>
-        </w:rPr>
-        <w:t>= 8</w:t>
-      </w:r>
-      <w:r>
-        <w:rPr>
-          <w:rFonts w:ascii="Times New Roman" w:hAnsi="Times New Roman" w:cs="Times New Roman"/>
-          <w:color w:val="000000"/>
+          <w:color w:val="548DD4" w:themeColor="text2" w:themeTint="99"/>
+          <w:sz w:val="24"/>
+          <w:szCs w:val="24"/>
+        </w:rPr>
+        <w:t>= 1</w:t>
+      </w:r>
+      <w:r>
+        <w:rPr>
+          <w:rFonts w:ascii="Times New Roman" w:hAnsi="Times New Roman" w:cs="Times New Roman"/>
+          <w:color w:val="548DD4" w:themeColor="text2" w:themeTint="99"/>
           <w:sz w:val="24"/>
           <w:szCs w:val="24"/>
           <w:vertAlign w:val="superscript"/>
         </w:rPr>
-        <w:t>11</w:t>
-      </w:r>
-      <w:r>
-        <w:rPr>
-          <w:rFonts w:ascii="Times New Roman" w:hAnsi="Times New Roman" w:cs="Times New Roman"/>
-          <w:color w:val="000000"/>
+        <w:br/>
+      </w:r>
+      <w:r>
+        <w:rPr>
+          <w:rFonts w:ascii="Times New Roman" w:hAnsi="Times New Roman" w:cs="Times New Roman"/>
+          <w:color w:val="548DD4" w:themeColor="text2" w:themeTint="99"/>
+          <w:sz w:val="24"/>
+          <w:szCs w:val="24"/>
+          <w:vertAlign w:val="superscript"/>
+        </w:rPr>
+        <w:br/>
+      </w:r>
+      <w:r>
+        <w:rPr>
+          <w:rFonts w:ascii="Times New Roman" w:hAnsi="Times New Roman" w:cs="Times New Roman"/>
+          <w:color w:val="548DD4" w:themeColor="text2" w:themeTint="99"/>
+          <w:sz w:val="24"/>
+          <w:szCs w:val="24"/>
+        </w:rPr>
+        <w:lastRenderedPageBreak/>
+        <w:t>K</w:t>
+      </w:r>
+      <w:r>
+        <w:rPr>
+          <w:rFonts w:ascii="Times New Roman" w:hAnsi="Times New Roman" w:cs="Times New Roman"/>
+          <w:color w:val="548DD4" w:themeColor="text2" w:themeTint="99"/>
+          <w:sz w:val="24"/>
+          <w:szCs w:val="24"/>
+          <w:vertAlign w:val="subscript"/>
+        </w:rPr>
+        <w:t>AB</w:t>
+      </w:r>
+      <w:r>
+        <w:rPr>
+          <w:rFonts w:ascii="Times New Roman" w:hAnsi="Times New Roman" w:cs="Times New Roman"/>
+          <w:color w:val="548DD4" w:themeColor="text2" w:themeTint="99"/>
+          <w:sz w:val="24"/>
+          <w:szCs w:val="24"/>
+        </w:rPr>
+        <w:t>= Y</w:t>
+      </w:r>
+      <w:r>
+        <w:rPr>
+          <w:rFonts w:ascii="Times New Roman" w:hAnsi="Times New Roman" w:cs="Times New Roman"/>
+          <w:color w:val="548DD4" w:themeColor="text2" w:themeTint="99"/>
+          <w:sz w:val="24"/>
+          <w:szCs w:val="24"/>
+          <w:vertAlign w:val="subscript"/>
+        </w:rPr>
+        <w:t>A</w:t>
+      </w:r>
+      <w:r>
+        <w:rPr>
+          <w:rFonts w:ascii="Times New Roman" w:hAnsi="Times New Roman" w:cs="Times New Roman"/>
+          <w:color w:val="548DD4" w:themeColor="text2" w:themeTint="99"/>
+          <w:sz w:val="24"/>
+          <w:szCs w:val="24"/>
+          <w:vertAlign w:val="superscript"/>
+        </w:rPr>
+        <w:t>XB</w:t>
+      </w:r>
+      <w:r>
+        <w:rPr>
+          <w:rFonts w:ascii="Times New Roman" w:hAnsi="Times New Roman" w:cs="Times New Roman"/>
+          <w:color w:val="548DD4" w:themeColor="text2" w:themeTint="99"/>
           <w:sz w:val="24"/>
           <w:szCs w:val="24"/>
         </w:rPr>
@@ -1404,7 +1728,7 @@
       <w:r>
         <w:rPr>
           <w:rFonts w:ascii="Times New Roman" w:hAnsi="Times New Roman" w:cs="Times New Roman"/>
-          <w:color w:val="000000"/>
+          <w:color w:val="548DD4" w:themeColor="text2" w:themeTint="99"/>
           <w:sz w:val="24"/>
           <w:szCs w:val="24"/>
         </w:rPr>
@@ -1414,7 +1738,7 @@
       <w:r>
         <w:rPr>
           <w:rFonts w:ascii="Times New Roman" w:hAnsi="Times New Roman" w:cs="Times New Roman"/>
-          <w:color w:val="000000"/>
+          <w:color w:val="548DD4" w:themeColor="text2" w:themeTint="99"/>
           <w:sz w:val="24"/>
           <w:szCs w:val="24"/>
           <w:vertAlign w:val="subscript"/>
@@ -1424,7 +1748,55 @@
       <w:r>
         <w:rPr>
           <w:rFonts w:ascii="Times New Roman" w:hAnsi="Times New Roman" w:cs="Times New Roman"/>
-          <w:color w:val="000000"/>
+          <w:color w:val="548DD4" w:themeColor="text2" w:themeTint="99"/>
+          <w:sz w:val="24"/>
+          <w:szCs w:val="24"/>
+        </w:rPr>
+        <w:t>= 8</w:t>
+      </w:r>
+      <w:r>
+        <w:rPr>
+          <w:rFonts w:ascii="Times New Roman" w:hAnsi="Times New Roman" w:cs="Times New Roman"/>
+          <w:color w:val="548DD4" w:themeColor="text2" w:themeTint="99"/>
+          <w:sz w:val="24"/>
+          <w:szCs w:val="24"/>
+          <w:vertAlign w:val="superscript"/>
+        </w:rPr>
+        <w:t>11</w:t>
+      </w:r>
+      <w:r>
+        <w:rPr>
+          <w:rFonts w:ascii="Times New Roman" w:hAnsi="Times New Roman" w:cs="Times New Roman"/>
+          <w:color w:val="548DD4" w:themeColor="text2" w:themeTint="99"/>
+          <w:sz w:val="24"/>
+          <w:szCs w:val="24"/>
+        </w:rPr>
+        <w:t xml:space="preserve"> mod (23)</w:t>
+      </w:r>
+      <w:r>
+        <w:rPr>
+          <w:rFonts w:ascii="Times New Roman" w:hAnsi="Times New Roman" w:cs="Times New Roman"/>
+          <w:color w:val="548DD4" w:themeColor="text2" w:themeTint="99"/>
+          <w:sz w:val="24"/>
+          <w:szCs w:val="24"/>
+        </w:rPr>
+        <w:br/>
+        <w:t>K</w:t>
+      </w:r>
+      <w:r>
+        <w:rPr>
+          <w:rFonts w:ascii="Times New Roman" w:hAnsi="Times New Roman" w:cs="Times New Roman"/>
+          <w:color w:val="548DD4" w:themeColor="text2" w:themeTint="99"/>
+          <w:sz w:val="24"/>
+          <w:szCs w:val="24"/>
+          <w:vertAlign w:val="subscript"/>
+        </w:rPr>
+        <w:t>AB</w:t>
+      </w:r>
+      <w:r>
+        <w:rPr>
+          <w:rFonts w:ascii="Times New Roman" w:hAnsi="Times New Roman" w:cs="Times New Roman"/>
+          <w:color w:val="548DD4" w:themeColor="text2" w:themeTint="99"/>
           <w:sz w:val="24"/>
           <w:szCs w:val="24"/>
         </w:rPr>
@@ -1570,6 +1942,7 @@
       <w:pPr>
         <w:rPr>
           <w:rFonts w:ascii="Times" w:hAnsi="Times"/>
+          <w:color w:val="548DD4" w:themeColor="text2" w:themeTint="99"/>
           <w:sz w:val="20"/>
           <w:szCs w:val="20"/>
           <w:lang w:val="en-US" w:eastAsia="en-US"/>
@@ -1579,13 +1952,25 @@
         <w:rPr>
           <w:bCs/>
           <w:iCs/>
-        </w:rPr>
-        <w:t>n = pq</w:t>
-      </w:r>
-      <w:r>
-        <w:rPr>
-          <w:bCs/>
-          <w:iCs/>
+          <w:color w:val="548DD4" w:themeColor="text2" w:themeTint="99"/>
+        </w:rPr>
+        <w:t xml:space="preserve">n = </w:t>
+      </w:r>
+      <w:proofErr w:type="spellStart"/>
+      <w:r>
+        <w:rPr>
+          <w:bCs/>
+          <w:iCs/>
+          <w:color w:val="548DD4" w:themeColor="text2" w:themeTint="99"/>
+        </w:rPr>
+        <w:t>pq</w:t>
+      </w:r>
+      <w:proofErr w:type="spellEnd"/>
+      <w:r>
+        <w:rPr>
+          <w:bCs/>
+          <w:iCs/>
+          <w:color w:val="548DD4" w:themeColor="text2" w:themeTint="99"/>
         </w:rPr>
         <w:br/>
         <w:t>n = (3)(13)</w:t>
@@ -1594,6 +1979,7 @@
         <w:rPr>
           <w:bCs/>
           <w:iCs/>
+          <w:color w:val="548DD4" w:themeColor="text2" w:themeTint="99"/>
         </w:rPr>
         <w:br/>
         <w:t>n= (39)</w:t>
@@ -1602,6 +1988,7 @@
         <w:rPr>
           <w:bCs/>
           <w:iCs/>
+          <w:color w:val="548DD4" w:themeColor="text2" w:themeTint="99"/>
         </w:rPr>
         <w:br/>
       </w:r>
@@ -1609,21 +1996,16 @@
         <w:rPr>
           <w:bCs/>
           <w:iCs/>
+          <w:color w:val="548DD4" w:themeColor="text2" w:themeTint="99"/>
         </w:rPr>
         <w:br/>
-      </w:r>
-      <w:r>
-        <w:rPr>
-          <w:bCs/>
-          <w:iCs/>
-        </w:rPr>
-        <w:lastRenderedPageBreak/>
         <w:t>ø(n) = (p-1)(q-</w:t>
       </w:r>
       <w:r>
         <w:rPr>
           <w:bCs/>
           <w:iCs/>
+          <w:color w:val="548DD4" w:themeColor="text2" w:themeTint="99"/>
         </w:rPr>
         <w:t>1)</w:t>
       </w:r>
@@ -1631,6 +2013,7 @@
         <w:rPr>
           <w:bCs/>
           <w:iCs/>
+          <w:color w:val="548DD4" w:themeColor="text2" w:themeTint="99"/>
         </w:rPr>
         <w:br/>
         <w:t>ø(n) = (3-1)(13-1)</w:t>
@@ -1639,6 +2022,7 @@
         <w:rPr>
           <w:bCs/>
           <w:iCs/>
+          <w:color w:val="548DD4" w:themeColor="text2" w:themeTint="99"/>
         </w:rPr>
         <w:br/>
         <w:t>ø(n) = 24</w:t>
@@ -1647,6 +2031,7 @@
         <w:rPr>
           <w:bCs/>
           <w:iCs/>
+          <w:color w:val="548DD4" w:themeColor="text2" w:themeTint="99"/>
         </w:rPr>
         <w:br/>
       </w:r>
@@ -1654,42 +2039,30 @@
         <w:rPr>
           <w:bCs/>
           <w:iCs/>
+          <w:color w:val="548DD4" w:themeColor="text2" w:themeTint="99"/>
         </w:rPr>
         <w:br/>
         <w:t xml:space="preserve">d = </w:t>
       </w:r>
       <w:r>
         <w:rPr>
-          <w:color w:val="000000"/>
+          <w:color w:val="548DD4" w:themeColor="text2" w:themeTint="99"/>
           <w:lang w:val="en-US" w:eastAsia="en-US"/>
         </w:rPr>
-        <w:t xml:space="preserve">(d * e) % </w:t>
-      </w:r>
-      <w:r>
-        <w:rPr>
-          <w:color w:val="000000"/>
+        <w:t>(d * e) % ø(n) = 1</w:t>
+      </w:r>
+      <w:r>
+        <w:rPr>
+          <w:color w:val="548DD4" w:themeColor="text2" w:themeTint="99"/>
           <w:lang w:val="en-US" w:eastAsia="en-US"/>
         </w:rPr>
-        <w:t>ø</w:t>
-      </w:r>
-      <w:r>
-        <w:rPr>
-          <w:color w:val="000000"/>
-          <w:lang w:val="en-US" w:eastAsia="en-US"/>
-        </w:rPr>
-        <w:t>(n) = 1</w:t>
-      </w:r>
-      <w:r>
-        <w:rPr>
-          <w:color w:val="000000"/>
-          <w:lang w:val="en-US" w:eastAsia="en-US"/>
-        </w:rPr>
         <w:br/>
       </w:r>
       <w:r>
         <w:rPr>
           <w:bCs/>
           <w:iCs/>
+          <w:color w:val="548DD4" w:themeColor="text2" w:themeTint="99"/>
         </w:rPr>
         <w:t xml:space="preserve">d = (d * </w:t>
       </w:r>
@@ -1697,6 +2070,7 @@
         <w:rPr>
           <w:bCs/>
           <w:iCs/>
+          <w:color w:val="548DD4" w:themeColor="text2" w:themeTint="99"/>
         </w:rPr>
         <w:t>5</w:t>
       </w:r>
@@ -1704,6 +2078,7 @@
         <w:rPr>
           <w:bCs/>
           <w:iCs/>
+          <w:color w:val="548DD4" w:themeColor="text2" w:themeTint="99"/>
         </w:rPr>
         <w:t>) % 24 = 1</w:t>
       </w:r>
@@ -1711,6 +2086,7 @@
         <w:rPr>
           <w:bCs/>
           <w:iCs/>
+          <w:color w:val="548DD4" w:themeColor="text2" w:themeTint="99"/>
         </w:rPr>
         <w:br/>
         <w:t>d = 5</w:t>
@@ -1719,6 +2095,7 @@
         <w:rPr>
           <w:bCs/>
           <w:iCs/>
+          <w:color w:val="548DD4" w:themeColor="text2" w:themeTint="99"/>
         </w:rPr>
         <w:br/>
       </w:r>
@@ -1726,6 +2103,7 @@
         <w:rPr>
           <w:bCs/>
           <w:iCs/>
+          <w:color w:val="548DD4" w:themeColor="text2" w:themeTint="99"/>
         </w:rPr>
         <w:br/>
       </w:r>
@@ -1733,13 +2111,16 @@
         <w:rPr>
           <w:bCs/>
           <w:iCs/>
+          <w:color w:val="548DD4" w:themeColor="text2" w:themeTint="99"/>
         </w:rPr>
         <w:t xml:space="preserve">C = </w:t>
       </w:r>
-      <w:r>
-        <w:rPr>
-          <w:bCs/>
-          <w:iCs/>
+      <w:proofErr w:type="spellStart"/>
+      <w:r>
+        <w:rPr>
+          <w:bCs/>
+          <w:iCs/>
+          <w:color w:val="548DD4" w:themeColor="text2" w:themeTint="99"/>
         </w:rPr>
         <w:t>M</w:t>
       </w:r>
@@ -1747,6 +2128,7 @@
         <w:rPr>
           <w:bCs/>
           <w:iCs/>
+          <w:color w:val="548DD4" w:themeColor="text2" w:themeTint="99"/>
           <w:vertAlign w:val="superscript"/>
         </w:rPr>
         <w:t>e</w:t>
@@ -1755,13 +2137,16 @@
         <w:rPr>
           <w:bCs/>
           <w:iCs/>
+          <w:color w:val="548DD4" w:themeColor="text2" w:themeTint="99"/>
         </w:rPr>
         <w:t>mod</w:t>
       </w:r>
-      <w:r>
-        <w:rPr>
-          <w:bCs/>
-          <w:iCs/>
+      <w:proofErr w:type="spellEnd"/>
+      <w:r>
+        <w:rPr>
+          <w:bCs/>
+          <w:iCs/>
+          <w:color w:val="548DD4" w:themeColor="text2" w:themeTint="99"/>
         </w:rPr>
         <w:t>(n)</w:t>
       </w:r>
@@ -1769,6 +2154,7 @@
         <w:rPr>
           <w:bCs/>
           <w:iCs/>
+          <w:color w:val="548DD4" w:themeColor="text2" w:themeTint="99"/>
         </w:rPr>
         <w:br/>
         <w:t>C = 10</w:t>
@@ -1777,6 +2163,7 @@
         <w:rPr>
           <w:bCs/>
           <w:iCs/>
+          <w:color w:val="548DD4" w:themeColor="text2" w:themeTint="99"/>
           <w:vertAlign w:val="superscript"/>
         </w:rPr>
         <w:t>5</w:t>
@@ -1785,6 +2172,7 @@
         <w:rPr>
           <w:bCs/>
           <w:iCs/>
+          <w:color w:val="548DD4" w:themeColor="text2" w:themeTint="99"/>
         </w:rPr>
         <w:t>mod 39</w:t>
       </w:r>
@@ -1792,6 +2180,7 @@
         <w:rPr>
           <w:bCs/>
           <w:iCs/>
+          <w:color w:val="548DD4" w:themeColor="text2" w:themeTint="99"/>
         </w:rPr>
         <w:br/>
         <w:t xml:space="preserve">C = </w:t>
@@ -1800,6 +2189,7 @@
         <w:rPr>
           <w:bCs/>
           <w:iCs/>
+          <w:color w:val="548DD4" w:themeColor="text2" w:themeTint="99"/>
         </w:rPr>
         <w:t>4</w:t>
       </w:r>
@@ -1807,6 +2197,7 @@
         <w:rPr>
           <w:bCs/>
           <w:iCs/>
+          <w:color w:val="548DD4" w:themeColor="text2" w:themeTint="99"/>
         </w:rPr>
         <w:br/>
       </w:r>
@@ -1814,44 +2205,60 @@
         <w:rPr>
           <w:bCs/>
           <w:iCs/>
-        </w:rPr>
-        <w:br/>
-        <w:t>D = C</w:t>
-      </w:r>
-      <w:r>
-        <w:rPr>
-          <w:bCs/>
-          <w:iCs/>
-          <w:vertAlign w:val="superscript"/>
-        </w:rPr>
-        <w:t>d</w:t>
-      </w:r>
-      <w:r>
-        <w:rPr>
-          <w:bCs/>
-          <w:iCs/>
-        </w:rPr>
-        <w:t xml:space="preserve"> mod (</w:t>
-      </w:r>
-      <w:r>
-        <w:rPr>
-          <w:bCs/>
-          <w:iCs/>
-        </w:rPr>
-        <w:t>n)</w:t>
-      </w:r>
-      <w:r>
-        <w:rPr>
-          <w:bCs/>
-          <w:iCs/>
+          <w:color w:val="548DD4" w:themeColor="text2" w:themeTint="99"/>
         </w:rPr>
         <w:br/>
         <w:t xml:space="preserve">D = </w:t>
       </w:r>
-      <w:r>
-        <w:rPr>
-          <w:bCs/>
-          <w:iCs/>
+      <w:proofErr w:type="spellStart"/>
+      <w:r>
+        <w:rPr>
+          <w:bCs/>
+          <w:iCs/>
+          <w:color w:val="548DD4" w:themeColor="text2" w:themeTint="99"/>
+        </w:rPr>
+        <w:t>C</w:t>
+      </w:r>
+      <w:r>
+        <w:rPr>
+          <w:bCs/>
+          <w:iCs/>
+          <w:color w:val="548DD4" w:themeColor="text2" w:themeTint="99"/>
+          <w:vertAlign w:val="superscript"/>
+        </w:rPr>
+        <w:t>d</w:t>
+      </w:r>
+      <w:proofErr w:type="spellEnd"/>
+      <w:r>
+        <w:rPr>
+          <w:bCs/>
+          <w:iCs/>
+          <w:color w:val="548DD4" w:themeColor="text2" w:themeTint="99"/>
+        </w:rPr>
+        <w:t xml:space="preserve"> mod (</w:t>
+      </w:r>
+      <w:r>
+        <w:rPr>
+          <w:bCs/>
+          <w:iCs/>
+          <w:color w:val="548DD4" w:themeColor="text2" w:themeTint="99"/>
+        </w:rPr>
+        <w:t>n)</w:t>
+      </w:r>
+      <w:r>
+        <w:rPr>
+          <w:bCs/>
+          <w:iCs/>
+          <w:color w:val="548DD4" w:themeColor="text2" w:themeTint="99"/>
+        </w:rPr>
+        <w:br/>
+        <w:t xml:space="preserve">D = </w:t>
+      </w:r>
+      <w:r>
+        <w:rPr>
+          <w:bCs/>
+          <w:iCs/>
+          <w:color w:val="548DD4" w:themeColor="text2" w:themeTint="99"/>
         </w:rPr>
         <w:t>4</w:t>
       </w:r>
@@ -1859,6 +2266,7 @@
         <w:rPr>
           <w:bCs/>
           <w:iCs/>
+          <w:color w:val="548DD4" w:themeColor="text2" w:themeTint="99"/>
           <w:vertAlign w:val="superscript"/>
         </w:rPr>
         <w:t>5</w:t>
@@ -1867,6 +2275,7 @@
         <w:rPr>
           <w:bCs/>
           <w:iCs/>
+          <w:color w:val="548DD4" w:themeColor="text2" w:themeTint="99"/>
         </w:rPr>
         <w:t xml:space="preserve"> mod 39</w:t>
       </w:r>
@@ -1874,6 +2283,7 @@
         <w:rPr>
           <w:bCs/>
           <w:iCs/>
+          <w:color w:val="548DD4" w:themeColor="text2" w:themeTint="99"/>
         </w:rPr>
         <w:br/>
         <w:t>D = 10</w:t>
@@ -1925,6 +2335,7 @@
       <w:pPr>
         <w:rPr>
           <w:rFonts w:ascii="Times" w:hAnsi="Times"/>
+          <w:color w:val="548DD4" w:themeColor="text2" w:themeTint="99"/>
           <w:sz w:val="20"/>
           <w:szCs w:val="20"/>
           <w:lang w:val="en-US" w:eastAsia="en-US"/>
@@ -1934,13 +2345,25 @@
         <w:rPr>
           <w:bCs/>
           <w:iCs/>
-        </w:rPr>
-        <w:t>n = pq</w:t>
-      </w:r>
-      <w:r>
-        <w:rPr>
-          <w:bCs/>
-          <w:iCs/>
+          <w:color w:val="548DD4" w:themeColor="text2" w:themeTint="99"/>
+        </w:rPr>
+        <w:t xml:space="preserve">n = </w:t>
+      </w:r>
+      <w:proofErr w:type="spellStart"/>
+      <w:r>
+        <w:rPr>
+          <w:bCs/>
+          <w:iCs/>
+          <w:color w:val="548DD4" w:themeColor="text2" w:themeTint="99"/>
+        </w:rPr>
+        <w:t>pq</w:t>
+      </w:r>
+      <w:proofErr w:type="spellEnd"/>
+      <w:r>
+        <w:rPr>
+          <w:bCs/>
+          <w:iCs/>
+          <w:color w:val="548DD4" w:themeColor="text2" w:themeTint="99"/>
         </w:rPr>
         <w:br/>
         <w:t>n = (5)(7)</w:t>
@@ -1949,6 +2372,7 @@
         <w:rPr>
           <w:bCs/>
           <w:iCs/>
+          <w:color w:val="548DD4" w:themeColor="text2" w:themeTint="99"/>
         </w:rPr>
         <w:br/>
         <w:t>n= (35)</w:t>
@@ -1957,6 +2381,7 @@
         <w:rPr>
           <w:bCs/>
           <w:iCs/>
+          <w:color w:val="548DD4" w:themeColor="text2" w:themeTint="99"/>
         </w:rPr>
         <w:br/>
       </w:r>
@@ -1964,6 +2389,7 @@
         <w:rPr>
           <w:bCs/>
           <w:iCs/>
+          <w:color w:val="548DD4" w:themeColor="text2" w:themeTint="99"/>
         </w:rPr>
         <w:br/>
         <w:t>ø(n) = (p-1)(q-1)</w:t>
@@ -1972,6 +2398,7 @@
         <w:rPr>
           <w:bCs/>
           <w:iCs/>
+          <w:color w:val="548DD4" w:themeColor="text2" w:themeTint="99"/>
         </w:rPr>
         <w:br/>
         <w:t>ø(n) = (5-1)(7-1)</w:t>
@@ -1980,6 +2407,7 @@
         <w:rPr>
           <w:bCs/>
           <w:iCs/>
+          <w:color w:val="548DD4" w:themeColor="text2" w:themeTint="99"/>
         </w:rPr>
         <w:br/>
         <w:t>ø(n) = 24</w:t>
@@ -1988,6 +2416,7 @@
         <w:rPr>
           <w:bCs/>
           <w:iCs/>
+          <w:color w:val="548DD4" w:themeColor="text2" w:themeTint="99"/>
         </w:rPr>
         <w:br/>
       </w:r>
@@ -1995,42 +2424,30 @@
         <w:rPr>
           <w:bCs/>
           <w:iCs/>
+          <w:color w:val="548DD4" w:themeColor="text2" w:themeTint="99"/>
         </w:rPr>
         <w:br/>
         <w:t xml:space="preserve">d = </w:t>
       </w:r>
       <w:r>
         <w:rPr>
-          <w:color w:val="000000"/>
+          <w:color w:val="548DD4" w:themeColor="text2" w:themeTint="99"/>
           <w:lang w:val="en-US" w:eastAsia="en-US"/>
         </w:rPr>
-        <w:t xml:space="preserve">(d * e) % </w:t>
-      </w:r>
-      <w:r>
-        <w:rPr>
-          <w:color w:val="000000"/>
+        <w:t>(d * e) % ø(n) = 1</w:t>
+      </w:r>
+      <w:r>
+        <w:rPr>
+          <w:color w:val="548DD4" w:themeColor="text2" w:themeTint="99"/>
           <w:lang w:val="en-US" w:eastAsia="en-US"/>
         </w:rPr>
-        <w:t>ø</w:t>
-      </w:r>
-      <w:r>
-        <w:rPr>
-          <w:color w:val="000000"/>
-          <w:lang w:val="en-US" w:eastAsia="en-US"/>
-        </w:rPr>
-        <w:t>(n) = 1</w:t>
-      </w:r>
-      <w:r>
-        <w:rPr>
-          <w:color w:val="000000"/>
-          <w:lang w:val="en-US" w:eastAsia="en-US"/>
-        </w:rPr>
         <w:br/>
       </w:r>
       <w:r>
         <w:rPr>
           <w:bCs/>
           <w:iCs/>
+          <w:color w:val="548DD4" w:themeColor="text2" w:themeTint="99"/>
         </w:rPr>
         <w:t>d = (d * 7) % 24 = 1</w:t>
       </w:r>
@@ -2038,14 +2455,16 @@
         <w:rPr>
           <w:bCs/>
           <w:iCs/>
+          <w:color w:val="548DD4" w:themeColor="text2" w:themeTint="99"/>
         </w:rPr>
         <w:br/>
-        <w:t>d = 7</w:t>
-      </w:r>
-      <w:r>
-        <w:rPr>
-          <w:bCs/>
-          <w:iCs/>
+        <w:t>d = 31</w:t>
+      </w:r>
+      <w:r>
+        <w:rPr>
+          <w:bCs/>
+          <w:iCs/>
+          <w:color w:val="548DD4" w:themeColor="text2" w:themeTint="99"/>
         </w:rPr>
         <w:br/>
       </w:r>
@@ -2053,6 +2472,7 @@
         <w:rPr>
           <w:bCs/>
           <w:iCs/>
+          <w:color w:val="548DD4" w:themeColor="text2" w:themeTint="99"/>
         </w:rPr>
         <w:br/>
         <w:t>C = M</w:t>
@@ -2061,6 +2481,7 @@
         <w:rPr>
           <w:bCs/>
           <w:iCs/>
+          <w:color w:val="548DD4" w:themeColor="text2" w:themeTint="99"/>
           <w:vertAlign w:val="superscript"/>
         </w:rPr>
         <w:t>e</w:t>
@@ -2069,20 +2490,24 @@
         <w:rPr>
           <w:bCs/>
           <w:iCs/>
-        </w:rPr>
-        <w:t>mod</w:t>
-      </w:r>
-      <w:r>
-        <w:rPr>
-          <w:bCs/>
-          <w:iCs/>
-        </w:rPr>
-        <w:t>(n)</w:t>
-      </w:r>
-      <w:r>
-        <w:rPr>
-          <w:bCs/>
-          <w:iCs/>
+          <w:color w:val="548DD4" w:themeColor="text2" w:themeTint="99"/>
+          <w:vertAlign w:val="superscript"/>
+        </w:rPr>
+        <w:t xml:space="preserve"> </w:t>
+      </w:r>
+      <w:r>
+        <w:rPr>
+          <w:bCs/>
+          <w:iCs/>
+          <w:color w:val="548DD4" w:themeColor="text2" w:themeTint="99"/>
+        </w:rPr>
+        <w:t>mod(n)</w:t>
+      </w:r>
+      <w:r>
+        <w:rPr>
+          <w:bCs/>
+          <w:iCs/>
+          <w:color w:val="548DD4" w:themeColor="text2" w:themeTint="99"/>
         </w:rPr>
         <w:br/>
         <w:t>C = 12</w:t>
@@ -2091,6 +2516,7 @@
         <w:rPr>
           <w:bCs/>
           <w:iCs/>
+          <w:color w:val="548DD4" w:themeColor="text2" w:themeTint="99"/>
           <w:vertAlign w:val="superscript"/>
         </w:rPr>
         <w:t xml:space="preserve">7 </w:t>
@@ -2099,6 +2525,7 @@
         <w:rPr>
           <w:bCs/>
           <w:iCs/>
+          <w:color w:val="548DD4" w:themeColor="text2" w:themeTint="99"/>
         </w:rPr>
         <w:t>mod 35</w:t>
       </w:r>
@@ -2106,6 +2533,7 @@
         <w:rPr>
           <w:bCs/>
           <w:iCs/>
+          <w:color w:val="548DD4" w:themeColor="text2" w:themeTint="99"/>
         </w:rPr>
         <w:br/>
         <w:t>C = 33</w:t>
@@ -2114,6 +2542,7 @@
         <w:rPr>
           <w:bCs/>
           <w:iCs/>
+          <w:color w:val="548DD4" w:themeColor="text2" w:themeTint="99"/>
         </w:rPr>
         <w:br/>
       </w:r>
@@ -2121,22 +2550,43 @@
         <w:rPr>
           <w:bCs/>
           <w:iCs/>
+          <w:color w:val="548DD4" w:themeColor="text2" w:themeTint="99"/>
         </w:rPr>
         <w:br/>
-        <w:t>D = C</w:t>
-      </w:r>
-      <w:r>
-        <w:rPr>
-          <w:bCs/>
-          <w:iCs/>
+      </w:r>
+      <w:r>
+        <w:rPr>
+          <w:bCs/>
+          <w:iCs/>
+          <w:color w:val="548DD4" w:themeColor="text2" w:themeTint="99"/>
+        </w:rPr>
+        <w:lastRenderedPageBreak/>
+        <w:t xml:space="preserve">D = </w:t>
+      </w:r>
+      <w:proofErr w:type="spellStart"/>
+      <w:r>
+        <w:rPr>
+          <w:bCs/>
+          <w:iCs/>
+          <w:color w:val="548DD4" w:themeColor="text2" w:themeTint="99"/>
+        </w:rPr>
+        <w:t>C</w:t>
+      </w:r>
+      <w:r>
+        <w:rPr>
+          <w:bCs/>
+          <w:iCs/>
+          <w:color w:val="548DD4" w:themeColor="text2" w:themeTint="99"/>
           <w:vertAlign w:val="superscript"/>
         </w:rPr>
         <w:t>d</w:t>
       </w:r>
-      <w:r>
-        <w:rPr>
-          <w:bCs/>
-          <w:iCs/>
+      <w:proofErr w:type="spellEnd"/>
+      <w:r>
+        <w:rPr>
+          <w:bCs/>
+          <w:iCs/>
+          <w:color w:val="548DD4" w:themeColor="text2" w:themeTint="99"/>
         </w:rPr>
         <w:t xml:space="preserve"> mod </w:t>
       </w:r>
@@ -2144,6 +2594,7 @@
         <w:rPr>
           <w:bCs/>
           <w:iCs/>
+          <w:color w:val="548DD4" w:themeColor="text2" w:themeTint="99"/>
         </w:rPr>
         <w:tab/>
       </w:r>
@@ -2151,6 +2602,7 @@
         <w:rPr>
           <w:bCs/>
           <w:iCs/>
+          <w:color w:val="548DD4" w:themeColor="text2" w:themeTint="99"/>
         </w:rPr>
         <w:t>(n)</w:t>
       </w:r>
@@ -2158,6 +2610,7 @@
         <w:rPr>
           <w:bCs/>
           <w:iCs/>
+          <w:color w:val="548DD4" w:themeColor="text2" w:themeTint="99"/>
         </w:rPr>
         <w:br/>
         <w:t>D = 33</w:t>
@@ -2166,6 +2619,7 @@
         <w:rPr>
           <w:bCs/>
           <w:iCs/>
+          <w:color w:val="548DD4" w:themeColor="text2" w:themeTint="99"/>
           <w:vertAlign w:val="superscript"/>
         </w:rPr>
         <w:t>7</w:t>
@@ -2174,6 +2628,7 @@
         <w:rPr>
           <w:bCs/>
           <w:iCs/>
+          <w:color w:val="548DD4" w:themeColor="text2" w:themeTint="99"/>
         </w:rPr>
         <w:t xml:space="preserve"> mod 35</w:t>
       </w:r>
@@ -2181,6 +2636,7 @@
         <w:rPr>
           <w:bCs/>
           <w:iCs/>
+          <w:color w:val="548DD4" w:themeColor="text2" w:themeTint="99"/>
         </w:rPr>
         <w:br/>
         <w:t>D = 12</w:t>
@@ -2225,6 +2681,7 @@
       <w:pPr>
         <w:rPr>
           <w:rFonts w:ascii="Times" w:hAnsi="Times"/>
+          <w:color w:val="548DD4" w:themeColor="text2" w:themeTint="99"/>
           <w:sz w:val="20"/>
           <w:szCs w:val="20"/>
           <w:lang w:val="en-US" w:eastAsia="en-US"/>
@@ -2234,13 +2691,25 @@
         <w:rPr>
           <w:bCs/>
           <w:iCs/>
-        </w:rPr>
-        <w:t>n = pq</w:t>
-      </w:r>
-      <w:r>
-        <w:rPr>
-          <w:bCs/>
-          <w:iCs/>
+          <w:color w:val="548DD4" w:themeColor="text2" w:themeTint="99"/>
+        </w:rPr>
+        <w:t xml:space="preserve">n = </w:t>
+      </w:r>
+      <w:proofErr w:type="spellStart"/>
+      <w:r>
+        <w:rPr>
+          <w:bCs/>
+          <w:iCs/>
+          <w:color w:val="548DD4" w:themeColor="text2" w:themeTint="99"/>
+        </w:rPr>
+        <w:t>pq</w:t>
+      </w:r>
+      <w:proofErr w:type="spellEnd"/>
+      <w:r>
+        <w:rPr>
+          <w:bCs/>
+          <w:iCs/>
+          <w:color w:val="548DD4" w:themeColor="text2" w:themeTint="99"/>
         </w:rPr>
         <w:br/>
         <w:t>n = (7)(13)</w:t>
@@ -2249,6 +2718,7 @@
         <w:rPr>
           <w:bCs/>
           <w:iCs/>
+          <w:color w:val="548DD4" w:themeColor="text2" w:themeTint="99"/>
         </w:rPr>
         <w:br/>
         <w:t>n= (91)</w:t>
@@ -2257,6 +2727,7 @@
         <w:rPr>
           <w:bCs/>
           <w:iCs/>
+          <w:color w:val="548DD4" w:themeColor="text2" w:themeTint="99"/>
         </w:rPr>
         <w:br/>
       </w:r>
@@ -2264,6 +2735,7 @@
         <w:rPr>
           <w:bCs/>
           <w:iCs/>
+          <w:color w:val="548DD4" w:themeColor="text2" w:themeTint="99"/>
         </w:rPr>
         <w:br/>
         <w:t>ø(n) = (p-1)(q-1)</w:t>
@@ -2272,6 +2744,7 @@
         <w:rPr>
           <w:bCs/>
           <w:iCs/>
+          <w:color w:val="548DD4" w:themeColor="text2" w:themeTint="99"/>
         </w:rPr>
         <w:br/>
         <w:t>ø(n) = (7-1)(13-1)</w:t>
@@ -2280,6 +2753,7 @@
         <w:rPr>
           <w:bCs/>
           <w:iCs/>
+          <w:color w:val="548DD4" w:themeColor="text2" w:themeTint="99"/>
         </w:rPr>
         <w:br/>
         <w:t>ø(n) = 72</w:t>
@@ -2288,6 +2762,7 @@
         <w:rPr>
           <w:bCs/>
           <w:iCs/>
+          <w:color w:val="548DD4" w:themeColor="text2" w:themeTint="99"/>
         </w:rPr>
         <w:br/>
       </w:r>
@@ -2295,50 +2770,38 @@
         <w:rPr>
           <w:bCs/>
           <w:iCs/>
+          <w:color w:val="548DD4" w:themeColor="text2" w:themeTint="99"/>
         </w:rPr>
         <w:br/>
         <w:t xml:space="preserve">d = </w:t>
       </w:r>
       <w:r>
         <w:rPr>
-          <w:color w:val="000000"/>
+          <w:color w:val="548DD4" w:themeColor="text2" w:themeTint="99"/>
           <w:lang w:val="en-US" w:eastAsia="en-US"/>
         </w:rPr>
-        <w:t xml:space="preserve">(d * e) % </w:t>
-      </w:r>
-      <w:r>
-        <w:rPr>
-          <w:color w:val="000000"/>
+        <w:t>(d * e) % ø(n) = 1</w:t>
+      </w:r>
+      <w:r>
+        <w:rPr>
+          <w:color w:val="548DD4" w:themeColor="text2" w:themeTint="99"/>
           <w:lang w:val="en-US" w:eastAsia="en-US"/>
         </w:rPr>
-        <w:t>ø</w:t>
-      </w:r>
-      <w:r>
-        <w:rPr>
-          <w:color w:val="000000"/>
-          <w:lang w:val="en-US" w:eastAsia="en-US"/>
-        </w:rPr>
-        <w:t>(n) = 1</w:t>
-      </w:r>
-      <w:r>
-        <w:rPr>
-          <w:color w:val="000000"/>
-          <w:lang w:val="en-US" w:eastAsia="en-US"/>
-        </w:rPr>
         <w:br/>
       </w:r>
       <w:r>
         <w:rPr>
           <w:bCs/>
           <w:iCs/>
-        </w:rPr>
-        <w:lastRenderedPageBreak/>
+          <w:color w:val="548DD4" w:themeColor="text2" w:themeTint="99"/>
+        </w:rPr>
         <w:t>d = (d * 5) % 72 = 1</w:t>
       </w:r>
       <w:r>
         <w:rPr>
           <w:bCs/>
           <w:iCs/>
+          <w:color w:val="548DD4" w:themeColor="text2" w:themeTint="99"/>
         </w:rPr>
         <w:br/>
         <w:t>d = 29</w:t>
@@ -2347,6 +2810,7 @@
         <w:rPr>
           <w:bCs/>
           <w:iCs/>
+          <w:color w:val="548DD4" w:themeColor="text2" w:themeTint="99"/>
         </w:rPr>
         <w:br/>
       </w:r>
@@ -2354,6 +2818,7 @@
         <w:rPr>
           <w:bCs/>
           <w:iCs/>
+          <w:color w:val="548DD4" w:themeColor="text2" w:themeTint="99"/>
         </w:rPr>
         <w:br/>
         <w:t>C = M</w:t>
@@ -2362,6 +2827,7 @@
         <w:rPr>
           <w:bCs/>
           <w:iCs/>
+          <w:color w:val="548DD4" w:themeColor="text2" w:themeTint="99"/>
           <w:vertAlign w:val="superscript"/>
         </w:rPr>
         <w:t>e</w:t>
@@ -2370,20 +2836,24 @@
         <w:rPr>
           <w:bCs/>
           <w:iCs/>
-        </w:rPr>
-        <w:t>mod</w:t>
-      </w:r>
-      <w:r>
-        <w:rPr>
-          <w:bCs/>
-          <w:iCs/>
-        </w:rPr>
-        <w:t>(n)</w:t>
-      </w:r>
-      <w:r>
-        <w:rPr>
-          <w:bCs/>
-          <w:iCs/>
+          <w:color w:val="548DD4" w:themeColor="text2" w:themeTint="99"/>
+          <w:vertAlign w:val="superscript"/>
+        </w:rPr>
+        <w:t xml:space="preserve"> </w:t>
+      </w:r>
+      <w:r>
+        <w:rPr>
+          <w:bCs/>
+          <w:iCs/>
+          <w:color w:val="548DD4" w:themeColor="text2" w:themeTint="99"/>
+        </w:rPr>
+        <w:t>mod(n)</w:t>
+      </w:r>
+      <w:r>
+        <w:rPr>
+          <w:bCs/>
+          <w:iCs/>
+          <w:color w:val="548DD4" w:themeColor="text2" w:themeTint="99"/>
         </w:rPr>
         <w:br/>
         <w:t xml:space="preserve">C = </w:t>
@@ -2392,6 +2862,7 @@
         <w:rPr>
           <w:bCs/>
           <w:iCs/>
+          <w:color w:val="548DD4" w:themeColor="text2" w:themeTint="99"/>
         </w:rPr>
         <w:t>8</w:t>
       </w:r>
@@ -2399,6 +2870,7 @@
         <w:rPr>
           <w:bCs/>
           <w:iCs/>
+          <w:color w:val="548DD4" w:themeColor="text2" w:themeTint="99"/>
           <w:vertAlign w:val="superscript"/>
         </w:rPr>
         <w:t>5</w:t>
@@ -2407,6 +2879,7 @@
         <w:rPr>
           <w:bCs/>
           <w:iCs/>
+          <w:color w:val="548DD4" w:themeColor="text2" w:themeTint="99"/>
         </w:rPr>
         <w:t>mod 91</w:t>
       </w:r>
@@ -2414,6 +2887,7 @@
         <w:rPr>
           <w:bCs/>
           <w:iCs/>
+          <w:color w:val="548DD4" w:themeColor="text2" w:themeTint="99"/>
         </w:rPr>
         <w:br/>
         <w:t>C</w:t>
@@ -2422,6 +2896,7 @@
         <w:rPr>
           <w:bCs/>
           <w:iCs/>
+          <w:color w:val="548DD4" w:themeColor="text2" w:themeTint="99"/>
         </w:rPr>
         <w:t xml:space="preserve"> = 8</w:t>
       </w:r>
@@ -2429,6 +2904,7 @@
         <w:rPr>
           <w:bCs/>
           <w:iCs/>
+          <w:color w:val="548DD4" w:themeColor="text2" w:themeTint="99"/>
         </w:rPr>
         <w:br/>
       </w:r>
@@ -2436,37 +2912,52 @@
         <w:rPr>
           <w:bCs/>
           <w:iCs/>
-        </w:rPr>
-        <w:br/>
-        <w:t>D = C</w:t>
-      </w:r>
-      <w:r>
-        <w:rPr>
-          <w:bCs/>
-          <w:iCs/>
-          <w:vertAlign w:val="superscript"/>
-        </w:rPr>
-        <w:t>d</w:t>
-      </w:r>
-      <w:r>
-        <w:rPr>
-          <w:bCs/>
-          <w:iCs/>
-        </w:rPr>
-        <w:t xml:space="preserve"> mod ø(n)</w:t>
-      </w:r>
-      <w:r>
-        <w:rPr>
-          <w:bCs/>
-          <w:iCs/>
+          <w:color w:val="548DD4" w:themeColor="text2" w:themeTint="99"/>
         </w:rPr>
         <w:br/>
         <w:t xml:space="preserve">D = </w:t>
       </w:r>
-      <w:r>
-        <w:rPr>
-          <w:bCs/>
-          <w:iCs/>
+      <w:proofErr w:type="spellStart"/>
+      <w:r>
+        <w:rPr>
+          <w:bCs/>
+          <w:iCs/>
+          <w:color w:val="548DD4" w:themeColor="text2" w:themeTint="99"/>
+        </w:rPr>
+        <w:t>C</w:t>
+      </w:r>
+      <w:r>
+        <w:rPr>
+          <w:bCs/>
+          <w:iCs/>
+          <w:color w:val="548DD4" w:themeColor="text2" w:themeTint="99"/>
+          <w:vertAlign w:val="superscript"/>
+        </w:rPr>
+        <w:t>d</w:t>
+      </w:r>
+      <w:proofErr w:type="spellEnd"/>
+      <w:r>
+        <w:rPr>
+          <w:bCs/>
+          <w:iCs/>
+          <w:color w:val="548DD4" w:themeColor="text2" w:themeTint="99"/>
+        </w:rPr>
+        <w:t xml:space="preserve"> mod ø(n)</w:t>
+      </w:r>
+      <w:r>
+        <w:rPr>
+          <w:bCs/>
+          <w:iCs/>
+          <w:color w:val="548DD4" w:themeColor="text2" w:themeTint="99"/>
+        </w:rPr>
+        <w:br/>
+        <w:t xml:space="preserve">D = </w:t>
+      </w:r>
+      <w:r>
+        <w:rPr>
+          <w:bCs/>
+          <w:iCs/>
+          <w:color w:val="548DD4" w:themeColor="text2" w:themeTint="99"/>
         </w:rPr>
         <w:t>8</w:t>
       </w:r>
@@ -2474,6 +2965,7 @@
         <w:rPr>
           <w:bCs/>
           <w:iCs/>
+          <w:color w:val="548DD4" w:themeColor="text2" w:themeTint="99"/>
           <w:vertAlign w:val="superscript"/>
         </w:rPr>
         <w:t>29</w:t>
@@ -2482,6 +2974,7 @@
         <w:rPr>
           <w:bCs/>
           <w:iCs/>
+          <w:color w:val="548DD4" w:themeColor="text2" w:themeTint="99"/>
         </w:rPr>
         <w:t xml:space="preserve"> mod 91</w:t>
       </w:r>
@@ -2489,6 +2982,7 @@
         <w:rPr>
           <w:bCs/>
           <w:iCs/>
+          <w:color w:val="548DD4" w:themeColor="text2" w:themeTint="99"/>
         </w:rPr>
         <w:br/>
         <w:t>D = 8</w:t>
@@ -2549,6 +3043,7 @@
       <w:pPr>
         <w:rPr>
           <w:rFonts w:ascii="Times" w:hAnsi="Times"/>
+          <w:color w:val="548DD4" w:themeColor="text2" w:themeTint="99"/>
           <w:sz w:val="20"/>
           <w:szCs w:val="20"/>
           <w:lang w:val="en-US" w:eastAsia="en-US"/>
@@ -2558,13 +3053,25 @@
         <w:rPr>
           <w:bCs/>
           <w:iCs/>
-        </w:rPr>
-        <w:t>n = pq</w:t>
-      </w:r>
-      <w:r>
-        <w:rPr>
-          <w:bCs/>
-          <w:iCs/>
+          <w:color w:val="548DD4" w:themeColor="text2" w:themeTint="99"/>
+        </w:rPr>
+        <w:t xml:space="preserve">n = </w:t>
+      </w:r>
+      <w:proofErr w:type="spellStart"/>
+      <w:r>
+        <w:rPr>
+          <w:bCs/>
+          <w:iCs/>
+          <w:color w:val="548DD4" w:themeColor="text2" w:themeTint="99"/>
+        </w:rPr>
+        <w:t>pq</w:t>
+      </w:r>
+      <w:proofErr w:type="spellEnd"/>
+      <w:r>
+        <w:rPr>
+          <w:bCs/>
+          <w:iCs/>
+          <w:color w:val="548DD4" w:themeColor="text2" w:themeTint="99"/>
         </w:rPr>
         <w:br/>
         <w:t>n = (11)(7)</w:t>
@@ -2573,6 +3080,7 @@
         <w:rPr>
           <w:bCs/>
           <w:iCs/>
+          <w:color w:val="548DD4" w:themeColor="text2" w:themeTint="99"/>
         </w:rPr>
         <w:br/>
         <w:t>n= (77)</w:t>
@@ -2581,6 +3089,7 @@
         <w:rPr>
           <w:bCs/>
           <w:iCs/>
+          <w:color w:val="548DD4" w:themeColor="text2" w:themeTint="99"/>
         </w:rPr>
         <w:br/>
       </w:r>
@@ -2588,6 +3097,7 @@
         <w:rPr>
           <w:bCs/>
           <w:iCs/>
+          <w:color w:val="548DD4" w:themeColor="text2" w:themeTint="99"/>
         </w:rPr>
         <w:br/>
         <w:t>ø(n) = (p-1)(q-1)</w:t>
@@ -2596,6 +3106,7 @@
         <w:rPr>
           <w:bCs/>
           <w:iCs/>
+          <w:color w:val="548DD4" w:themeColor="text2" w:themeTint="99"/>
         </w:rPr>
         <w:br/>
         <w:t>ø(n) = (11-1)(7-1)</w:t>
@@ -2604,6 +3115,7 @@
         <w:rPr>
           <w:bCs/>
           <w:iCs/>
+          <w:color w:val="548DD4" w:themeColor="text2" w:themeTint="99"/>
         </w:rPr>
         <w:br/>
         <w:t>ø(n) = 60</w:t>
@@ -2612,6 +3124,7 @@
         <w:rPr>
           <w:bCs/>
           <w:iCs/>
+          <w:color w:val="548DD4" w:themeColor="text2" w:themeTint="99"/>
         </w:rPr>
         <w:br/>
       </w:r>
@@ -2619,42 +3132,30 @@
         <w:rPr>
           <w:bCs/>
           <w:iCs/>
+          <w:color w:val="548DD4" w:themeColor="text2" w:themeTint="99"/>
         </w:rPr>
         <w:br/>
         <w:t xml:space="preserve">d = </w:t>
       </w:r>
       <w:r>
         <w:rPr>
-          <w:color w:val="000000"/>
+          <w:color w:val="548DD4" w:themeColor="text2" w:themeTint="99"/>
           <w:lang w:val="en-US" w:eastAsia="en-US"/>
         </w:rPr>
-        <w:t xml:space="preserve">(d * e) % </w:t>
-      </w:r>
-      <w:r>
-        <w:rPr>
-          <w:color w:val="000000"/>
+        <w:t>(d * e) % ø(n) = 1</w:t>
+      </w:r>
+      <w:r>
+        <w:rPr>
+          <w:color w:val="548DD4" w:themeColor="text2" w:themeTint="99"/>
           <w:lang w:val="en-US" w:eastAsia="en-US"/>
         </w:rPr>
-        <w:t>ø</w:t>
-      </w:r>
-      <w:r>
-        <w:rPr>
-          <w:color w:val="000000"/>
-          <w:lang w:val="en-US" w:eastAsia="en-US"/>
-        </w:rPr>
-        <w:t>(n) = 1</w:t>
-      </w:r>
-      <w:r>
-        <w:rPr>
-          <w:color w:val="000000"/>
-          <w:lang w:val="en-US" w:eastAsia="en-US"/>
-        </w:rPr>
         <w:br/>
       </w:r>
       <w:r>
         <w:rPr>
           <w:bCs/>
           <w:iCs/>
+          <w:color w:val="548DD4" w:themeColor="text2" w:themeTint="99"/>
         </w:rPr>
         <w:t>d = (d * 11) % 60 = 1</w:t>
       </w:r>
@@ -2662,6 +3163,7 @@
         <w:rPr>
           <w:bCs/>
           <w:iCs/>
+          <w:color w:val="548DD4" w:themeColor="text2" w:themeTint="99"/>
         </w:rPr>
         <w:br/>
         <w:t>d = 11</w:t>
@@ -2670,6 +3172,7 @@
         <w:rPr>
           <w:bCs/>
           <w:iCs/>
+          <w:color w:val="548DD4" w:themeColor="text2" w:themeTint="99"/>
         </w:rPr>
         <w:br/>
       </w:r>
@@ -2677,6 +3180,7 @@
         <w:rPr>
           <w:bCs/>
           <w:iCs/>
+          <w:color w:val="548DD4" w:themeColor="text2" w:themeTint="99"/>
         </w:rPr>
         <w:br/>
         <w:t>C = M</w:t>
@@ -2685,6 +3189,7 @@
         <w:rPr>
           <w:bCs/>
           <w:iCs/>
+          <w:color w:val="548DD4" w:themeColor="text2" w:themeTint="99"/>
           <w:vertAlign w:val="superscript"/>
         </w:rPr>
         <w:t>e</w:t>
@@ -2693,28 +3198,41 @@
         <w:rPr>
           <w:bCs/>
           <w:iCs/>
-        </w:rPr>
-        <w:t>mod</w:t>
-      </w:r>
-      <w:r>
-        <w:rPr>
-          <w:bCs/>
-          <w:iCs/>
-        </w:rPr>
-        <w:t xml:space="preserve"> (n)</w:t>
-      </w:r>
-      <w:r>
-        <w:rPr>
-          <w:bCs/>
-          <w:iCs/>
+          <w:color w:val="548DD4" w:themeColor="text2" w:themeTint="99"/>
+          <w:vertAlign w:val="superscript"/>
+        </w:rPr>
+        <w:t xml:space="preserve"> </w:t>
+      </w:r>
+      <w:r>
+        <w:rPr>
+          <w:bCs/>
+          <w:iCs/>
+          <w:color w:val="548DD4" w:themeColor="text2" w:themeTint="99"/>
+        </w:rPr>
+        <w:t>mod (n)</w:t>
+      </w:r>
+      <w:r>
+        <w:rPr>
+          <w:bCs/>
+          <w:iCs/>
+          <w:color w:val="548DD4" w:themeColor="text2" w:themeTint="99"/>
         </w:rPr>
         <w:br/>
-        <w:t>C = 8</w:t>
-      </w:r>
-      <w:r>
-        <w:rPr>
-          <w:bCs/>
-          <w:iCs/>
+        <w:t xml:space="preserve">C = </w:t>
+      </w:r>
+      <w:r>
+        <w:rPr>
+          <w:bCs/>
+          <w:iCs/>
+          <w:color w:val="548DD4" w:themeColor="text2" w:themeTint="99"/>
+        </w:rPr>
+        <w:t>8</w:t>
+      </w:r>
+      <w:r>
+        <w:rPr>
+          <w:bCs/>
+          <w:iCs/>
+          <w:color w:val="548DD4" w:themeColor="text2" w:themeTint="99"/>
           <w:vertAlign w:val="superscript"/>
         </w:rPr>
         <w:t xml:space="preserve">11 </w:t>
@@ -2723,6 +3241,7 @@
         <w:rPr>
           <w:bCs/>
           <w:iCs/>
+          <w:color w:val="548DD4" w:themeColor="text2" w:themeTint="99"/>
         </w:rPr>
         <w:t>mod 77</w:t>
       </w:r>
@@ -2730,14 +3249,16 @@
         <w:rPr>
           <w:bCs/>
           <w:iCs/>
+          <w:color w:val="548DD4" w:themeColor="text2" w:themeTint="99"/>
         </w:rPr>
         <w:br/>
-        <w:t>C = 8</w:t>
-      </w:r>
-      <w:r>
-        <w:rPr>
-          <w:bCs/>
-          <w:iCs/>
+        <w:t>C = 7</w:t>
+      </w:r>
+      <w:r>
+        <w:rPr>
+          <w:bCs/>
+          <w:iCs/>
+          <w:color w:val="548DD4" w:themeColor="text2" w:themeTint="99"/>
         </w:rPr>
         <w:br/>
       </w:r>
@@ -2745,22 +3266,35 @@
         <w:rPr>
           <w:bCs/>
           <w:iCs/>
+          <w:color w:val="548DD4" w:themeColor="text2" w:themeTint="99"/>
         </w:rPr>
         <w:br/>
-        <w:t>D = C</w:t>
-      </w:r>
-      <w:r>
-        <w:rPr>
-          <w:bCs/>
-          <w:iCs/>
+        <w:t xml:space="preserve">D = </w:t>
+      </w:r>
+      <w:proofErr w:type="spellStart"/>
+      <w:r>
+        <w:rPr>
+          <w:bCs/>
+          <w:iCs/>
+          <w:color w:val="548DD4" w:themeColor="text2" w:themeTint="99"/>
+        </w:rPr>
+        <w:t>C</w:t>
+      </w:r>
+      <w:r>
+        <w:rPr>
+          <w:bCs/>
+          <w:iCs/>
+          <w:color w:val="548DD4" w:themeColor="text2" w:themeTint="99"/>
           <w:vertAlign w:val="superscript"/>
         </w:rPr>
         <w:t>d</w:t>
       </w:r>
-      <w:r>
-        <w:rPr>
-          <w:bCs/>
-          <w:iCs/>
+      <w:proofErr w:type="spellEnd"/>
+      <w:r>
+        <w:rPr>
+          <w:bCs/>
+          <w:iCs/>
+          <w:color w:val="548DD4" w:themeColor="text2" w:themeTint="99"/>
         </w:rPr>
         <w:t xml:space="preserve"> mod ø(n)</w:t>
       </w:r>
@@ -2768,14 +3302,24 @@
         <w:rPr>
           <w:bCs/>
           <w:iCs/>
+          <w:color w:val="548DD4" w:themeColor="text2" w:themeTint="99"/>
         </w:rPr>
         <w:br/>
-        <w:t>D = 8</w:t>
-      </w:r>
-      <w:r>
-        <w:rPr>
-          <w:bCs/>
-          <w:iCs/>
+        <w:t xml:space="preserve">D = </w:t>
+      </w:r>
+      <w:r>
+        <w:rPr>
+          <w:bCs/>
+          <w:iCs/>
+          <w:color w:val="548DD4" w:themeColor="text2" w:themeTint="99"/>
+        </w:rPr>
+        <w:t>7</w:t>
+      </w:r>
+      <w:r>
+        <w:rPr>
+          <w:bCs/>
+          <w:iCs/>
+          <w:color w:val="548DD4" w:themeColor="text2" w:themeTint="99"/>
           <w:vertAlign w:val="superscript"/>
         </w:rPr>
         <w:t>11</w:t>
@@ -2784,6 +3328,7 @@
         <w:rPr>
           <w:bCs/>
           <w:iCs/>
+          <w:color w:val="548DD4" w:themeColor="text2" w:themeTint="99"/>
         </w:rPr>
         <w:t xml:space="preserve"> mod 77</w:t>
       </w:r>
@@ -2791,14 +3336,33 @@
         <w:rPr>
           <w:bCs/>
           <w:iCs/>
+          <w:color w:val="548DD4" w:themeColor="text2" w:themeTint="99"/>
         </w:rPr>
         <w:br/>
-        <w:t>D = 8</w:t>
+        <w:t xml:space="preserve">D = </w:t>
+      </w:r>
+      <w:r>
+        <w:rPr>
+          <w:bCs/>
+          <w:iCs/>
+          <w:color w:val="548DD4" w:themeColor="text2" w:themeTint="99"/>
+        </w:rPr>
+        <w:t>7</w:t>
       </w:r>
     </w:p>
     <w:p>
       <w:pPr>
         <w:pStyle w:val="NormalWeb"/>
+        <w:rPr>
+          <w:rFonts w:ascii="Times New Roman" w:hAnsi="Times New Roman" w:cs="Times New Roman"/>
+          <w:b/>
+          <w:bCs/>
+          <w:sz w:val="26"/>
+          <w:szCs w:val="26"/>
+          <w:lang w:val="pt-BR"/>
+        </w:rPr>
+      </w:pPr>
+      <w:r>
         <w:rPr>
           <w:rFonts w:ascii="Times New Roman" w:hAnsi="Times New Roman" w:cs="Times New Roman"/>
           <w:b/>
@@ -2807,20 +3371,9 @@
           <w:szCs w:val="26"/>
           <w:lang w:val="pt-BR"/>
         </w:rPr>
-      </w:pPr>
-    </w:p>
-    <w:p>
-      <w:pPr>
-        <w:pStyle w:val="NormalWeb"/>
-        <w:rPr>
-          <w:rFonts w:ascii="Times New Roman" w:hAnsi="Times New Roman" w:cs="Times New Roman"/>
-          <w:b/>
-          <w:bCs/>
-          <w:sz w:val="26"/>
-          <w:szCs w:val="26"/>
-          <w:lang w:val="pt-BR"/>
-        </w:rPr>
-      </w:pPr>
+        <w:lastRenderedPageBreak/>
+        <w:tab/>
+      </w:r>
       <w:r>
         <w:rPr>
           <w:rFonts w:ascii="Times New Roman" w:hAnsi="Times New Roman" w:cs="Times New Roman"/>
@@ -2830,7 +3383,7 @@
           <w:szCs w:val="26"/>
           <w:lang w:val="pt-BR"/>
         </w:rPr>
-        <w:t>Part 3</w:t>
+        <w:br/>
       </w:r>
       <w:r>
         <w:rPr>
@@ -2841,6 +3394,17 @@
           <w:szCs w:val="26"/>
           <w:lang w:val="pt-BR"/>
         </w:rPr>
+        <w:t>Part 3</w:t>
+      </w:r>
+      <w:r>
+        <w:rPr>
+          <w:rFonts w:ascii="Times New Roman" w:hAnsi="Times New Roman" w:cs="Times New Roman"/>
+          <w:b/>
+          <w:color w:val="000000"/>
+          <w:sz w:val="26"/>
+          <w:szCs w:val="26"/>
+          <w:lang w:val="pt-BR"/>
+        </w:rPr>
         <w:t xml:space="preserve"> – </w:t>
       </w:r>
       <w:r>
@@ -2879,7 +3443,15 @@
         </w:rPr>
       </w:pPr>
       <w:r>
-        <w:t xml:space="preserve">Using the CrypTool do the following: </w:t>
+        <w:t xml:space="preserve">Using the </w:t>
+      </w:r>
+      <w:proofErr w:type="spellStart"/>
+      <w:r>
+        <w:t>CrypTool</w:t>
+      </w:r>
+      <w:proofErr w:type="spellEnd"/>
+      <w:r>
+        <w:t xml:space="preserve"> do the following: </w:t>
       </w:r>
     </w:p>
     <w:p>
@@ -2986,7 +3558,15 @@
         <w:t xml:space="preserve"> encrypt the following article. </w:t>
       </w:r>
       <w:r>
-        <w:t xml:space="preserve">Keep the ciphertext for the next step. </w:t>
+        <w:t xml:space="preserve">Keep the </w:t>
+      </w:r>
+      <w:proofErr w:type="spellStart"/>
+      <w:r>
+        <w:t>ciphertext</w:t>
+      </w:r>
+      <w:proofErr w:type="spellEnd"/>
+      <w:r>
+        <w:t xml:space="preserve"> for the next step. </w:t>
       </w:r>
     </w:p>
     <w:p>
@@ -3003,7 +3583,18 @@
         <w:jc w:val="both"/>
       </w:pPr>
       <w:r>
-        <w:t xml:space="preserve">Decrypt the ciphertext. Check whether the decrypted message is exactly the original message. </w:t>
+        <w:t xml:space="preserve">Decrypt the </w:t>
+      </w:r>
+      <w:proofErr w:type="spellStart"/>
+      <w:r>
+        <w:t>ciphertext</w:t>
+      </w:r>
+      <w:proofErr w:type="spellEnd"/>
+      <w:r>
+        <w:t xml:space="preserve">. Check whether the decrypted message is exactly the original message. </w:t>
+      </w:r>
+      <w:r>
+        <w:br/>
       </w:r>
     </w:p>
     <w:p>
@@ -3016,6 +3607,7 @@
         <w:rPr>
           <w:rFonts w:ascii="Arial" w:hAnsi="Arial" w:cs="Arial"/>
           <w:bCs/>
+          <w:color w:val="548DD4" w:themeColor="text2" w:themeTint="99"/>
           <w:sz w:val="22"/>
           <w:szCs w:val="22"/>
         </w:rPr>
@@ -3024,19 +3616,33 @@
         <w:rPr>
           <w:rFonts w:ascii="Arial" w:hAnsi="Arial" w:cs="Arial"/>
           <w:bCs/>
+          <w:color w:val="548DD4" w:themeColor="text2" w:themeTint="99"/>
           <w:sz w:val="22"/>
           <w:szCs w:val="22"/>
         </w:rPr>
-        <w:t>The decrypted ciphertext is the same as the original message</w:t>
-      </w:r>
+        <w:t xml:space="preserve">The decrypted </w:t>
+      </w:r>
+      <w:proofErr w:type="spellStart"/>
       <w:r>
         <w:rPr>
           <w:rFonts w:ascii="Arial" w:hAnsi="Arial" w:cs="Arial"/>
           <w:bCs/>
+          <w:color w:val="548DD4" w:themeColor="text2" w:themeTint="99"/>
           <w:sz w:val="22"/>
           <w:szCs w:val="22"/>
         </w:rPr>
-        <w:t>. The only difference is that the paragraphs are separated by the hex values ‘20 OD 0A’.</w:t>
+        <w:t>ciphertext</w:t>
+      </w:r>
+      <w:proofErr w:type="spellEnd"/>
+      <w:r>
+        <w:rPr>
+          <w:rFonts w:ascii="Arial" w:hAnsi="Arial" w:cs="Arial"/>
+          <w:bCs/>
+          <w:color w:val="548DD4" w:themeColor="text2" w:themeTint="99"/>
+          <w:sz w:val="22"/>
+          <w:szCs w:val="22"/>
+        </w:rPr>
+        <w:t xml:space="preserve"> is the same as the original message. The only difference is that the paragraphs are separated by the hex values ‘20 OD 0A’.</w:t>
       </w:r>
     </w:p>
     <w:p>
@@ -3058,7 +3664,6 @@
           <w:sz w:val="22"/>
           <w:szCs w:val="22"/>
         </w:rPr>
-        <w:lastRenderedPageBreak/>
         <w:t xml:space="preserve">A flurry of events in 1995 demonstrated that issues related to electronic commerce and information security are of deep concern to the public, businesses, government, researchers, and users of the rapidly expanding Internet. The sometimes heated and wide ranging debate concerning cryptographic policy, content controls, commerce, and interoperability on the Internet tends to divert attention away from the need for a reasoned assessment and understanding of the true dynamics of nurturing a diverse global marketplace on the Internet. Lost in the contentious debate is a principle we feel is particularly important given the nature of information technology: that a policy consistent with user requirements and market acceptance provides economic benefits. In some cases, the 'economic pie' can be expanded--or shrunk--by corporate or government actions, inevitably affecting all. </w:t>
       </w:r>
     </w:p>
@@ -3081,7 +3686,25 @@
           <w:sz w:val="22"/>
           <w:szCs w:val="22"/>
         </w:rPr>
-        <w:t xml:space="preserve">We argue that information security is compromised if federal policies and corporate initiatives ignore user requirements and the basic principles of Internet conomics.This in turn may limit market acceptance of new research, services, applications, and technologies. For example, unintended results from ill-formed federal laws may severely limit economic benefits gained from billions of dollars of federally sponsored research that created and sustained the Internet. Furthermore, in the guise of enhanced security and advanced features, proprietary systems and partitioned markets lead to a lack of interoperability that further compromises prospects for society to realize the aforementioned benefits. Many of these problems can be avoided by an open policymaking process that is informed by collaborative research and development activities. </w:t>
+        <w:t xml:space="preserve">We argue that information security is compromised if federal policies and corporate initiatives ignore user requirements and the basic principles of Internet </w:t>
+      </w:r>
+      <w:proofErr w:type="spellStart"/>
+      <w:r>
+        <w:rPr>
+          <w:rFonts w:ascii="Arial" w:hAnsi="Arial" w:cs="Arial"/>
+          <w:sz w:val="22"/>
+          <w:szCs w:val="22"/>
+        </w:rPr>
+        <w:t>conomics.This</w:t>
+      </w:r>
+      <w:proofErr w:type="spellEnd"/>
+      <w:r>
+        <w:rPr>
+          <w:rFonts w:ascii="Arial" w:hAnsi="Arial" w:cs="Arial"/>
+          <w:sz w:val="22"/>
+          <w:szCs w:val="22"/>
+        </w:rPr>
+        <w:t xml:space="preserve"> in turn may limit market acceptance of new research, services, applications, and technologies. For example, unintended results from ill-formed federal laws may severely limit economic benefits gained from billions of dollars of federally sponsored research that created and sustained the Internet. Furthermore, in the guise of enhanced security and advanced features, proprietary systems and partitioned markets lead to a lack of interoperability that further compromises prospects for society to realize the aforementioned benefits. Many of these problems can be avoided by an open policymaking process that is informed by collaborative research and development activities. </w:t>
       </w:r>
     </w:p>
     <w:p>
@@ -3103,7 +3726,61 @@
           <w:sz w:val="22"/>
           <w:szCs w:val="22"/>
         </w:rPr>
-        <w:t xml:space="preserve">It would be ironic indeed if the set of federal policies that founded and sustained the precursors of the evolving electronic marketplace centered on the Internet forced those new opportunities offshore. Aside from affecting the balance of trade, jobs andopportunities for further innovation will possibly be lost to overseas competitors. Specifically, the information security policies of the Cold War era, which provided much of the motivation for the critical federal research and development support of the Internet and its predecessors, the NSFnet and ARPANET, threaten to cripple the development of commercially acceptable levels of security for electronic marketplace transactions. </w:t>
+        <w:t xml:space="preserve">It would be ironic indeed if the set of federal policies that founded and sustained the precursors of the evolving electronic marketplace </w:t>
+      </w:r>
+      <w:proofErr w:type="spellStart"/>
+      <w:r>
+        <w:rPr>
+          <w:rFonts w:ascii="Arial" w:hAnsi="Arial" w:cs="Arial"/>
+          <w:sz w:val="22"/>
+          <w:szCs w:val="22"/>
+        </w:rPr>
+        <w:t>centered</w:t>
+      </w:r>
+      <w:proofErr w:type="spellEnd"/>
+      <w:r>
+        <w:rPr>
+          <w:rFonts w:ascii="Arial" w:hAnsi="Arial" w:cs="Arial"/>
+          <w:sz w:val="22"/>
+          <w:szCs w:val="22"/>
+        </w:rPr>
+        <w:t xml:space="preserve"> on the Internet forced those new opportunities offshore. Aside from affecting the balance of trade, jobs </w:t>
+      </w:r>
+      <w:proofErr w:type="spellStart"/>
+      <w:r>
+        <w:rPr>
+          <w:rFonts w:ascii="Arial" w:hAnsi="Arial" w:cs="Arial"/>
+          <w:sz w:val="22"/>
+          <w:szCs w:val="22"/>
+        </w:rPr>
+        <w:t>andopportunities</w:t>
+      </w:r>
+      <w:proofErr w:type="spellEnd"/>
+      <w:r>
+        <w:rPr>
+          <w:rFonts w:ascii="Arial" w:hAnsi="Arial" w:cs="Arial"/>
+          <w:sz w:val="22"/>
+          <w:szCs w:val="22"/>
+        </w:rPr>
+        <w:t xml:space="preserve"> for further innovation will possibly be lost to overseas competitors. Specifically, the information security policies of the Cold War era, which provided much of the motivation for the critical federal research and development support of the Internet and its predecessors, the </w:t>
+      </w:r>
+      <w:proofErr w:type="spellStart"/>
+      <w:r>
+        <w:rPr>
+          <w:rFonts w:ascii="Arial" w:hAnsi="Arial" w:cs="Arial"/>
+          <w:sz w:val="22"/>
+          <w:szCs w:val="22"/>
+        </w:rPr>
+        <w:t>NSFnet</w:t>
+      </w:r>
+      <w:proofErr w:type="spellEnd"/>
+      <w:r>
+        <w:rPr>
+          <w:rFonts w:ascii="Arial" w:hAnsi="Arial" w:cs="Arial"/>
+          <w:sz w:val="22"/>
+          <w:szCs w:val="22"/>
+        </w:rPr>
+        <w:t xml:space="preserve"> and ARPANET, threaten to cripple the development of commercially acceptable levels of security for electronic marketplace transactions. </w:t>
       </w:r>
     </w:p>
     <w:p>
@@ -3143,7 +3820,31 @@
         <w:t>B</w:t>
       </w:r>
       <w:r>
-        <w:t>y Lee McKnight, Richard Jay Solomon, BrankoGerovac, David Carver, Clark Johnson, David Gingold and Joe Reagle, March 1995</w:t>
+        <w:t xml:space="preserve">y Lee McKnight, Richard Jay Solomon, </w:t>
+      </w:r>
+      <w:proofErr w:type="spellStart"/>
+      <w:r>
+        <w:t>BrankoGerovac</w:t>
+      </w:r>
+      <w:proofErr w:type="spellEnd"/>
+      <w:r>
+        <w:t xml:space="preserve">, David Carver, Clark Johnson, David </w:t>
+      </w:r>
+      <w:proofErr w:type="spellStart"/>
+      <w:r>
+        <w:t>Gingold</w:t>
+      </w:r>
+      <w:proofErr w:type="spellEnd"/>
+      <w:r>
+        <w:t xml:space="preserve"> and Joe </w:t>
+      </w:r>
+      <w:proofErr w:type="spellStart"/>
+      <w:r>
+        <w:t>Reagle</w:t>
+      </w:r>
+      <w:proofErr w:type="spellEnd"/>
+      <w:r>
+        <w:t>, March 1995</w:t>
       </w:r>
       <w:r>
         <w:t>]</w:t>
@@ -8734,4 +9435,16 @@
   <a:objectDefaults/>
   <a:extraClrSchemeLst/>
 </a:theme>
+</file>
+
+<file path=customXml/item1.xml><?xml version="1.0" encoding="utf-8"?>
+<b:Sources xmlns:b="http://schemas.openxmlformats.org/officeDocument/2006/bibliography" xmlns="http://schemas.openxmlformats.org/officeDocument/2006/bibliography" SelectedStyle="\APA.XSL" StyleName="APA"/>
+</file>
+
+<file path=customXml/itemProps1.xml><?xml version="1.0" encoding="utf-8"?>
+<ds:datastoreItem xmlns:ds="http://schemas.openxmlformats.org/officeDocument/2006/customXml" ds:itemID="{29848E9E-D91D-4AC6-B8FF-BDC822FF3386}">
+  <ds:schemaRefs>
+    <ds:schemaRef ds:uri="http://schemas.openxmlformats.org/officeDocument/2006/bibliography"/>
+  </ds:schemaRefs>
+</ds:datastoreItem>
 </file>
</xml_diff>